<commit_message>
normalized mit rule formulation
</commit_message>
<xml_diff>
--- a/system_models/alfa_model/system model.docx
+++ b/system_models/alfa_model/system model.docx
@@ -12899,6 +12899,28 @@
               </w:rPr>
               <m:t>+Bp</m:t>
             </m:r>
+            <w:commentRangeStart w:id="0"/>
+            <w:commentRangeEnd w:id="0"/>
+            <m:r>
+              <m:rPr>
+                <m:sty m:val="p"/>
+              </m:rPr>
+              <w:rPr>
+                <w:rStyle w:val="CommentReference"/>
+              </w:rPr>
+              <w:commentReference w:id="0"/>
+            </m:r>
+            <w:commentRangeStart w:id="1"/>
+            <w:commentRangeEnd w:id="1"/>
+            <m:r>
+              <m:rPr>
+                <m:sty m:val="p"/>
+              </m:rPr>
+              <w:rPr>
+                <w:rStyle w:val="CommentReference"/>
+              </w:rPr>
+              <w:commentReference w:id="1"/>
+            </m:r>
           </m:den>
         </m:f>
       </m:oMath>
@@ -13143,8 +13165,9 @@
                 </m:r>
               </m:sup>
             </m:sSup>
-            <w:commentRangeStart w:id="0"/>
-            <w:commentRangeEnd w:id="0"/>
+            <w:commentRangeStart w:id="2"/>
+            <w:commentRangeStart w:id="3"/>
+            <w:commentRangeEnd w:id="2"/>
             <m:r>
               <m:rPr>
                 <m:sty m:val="p"/>
@@ -13153,7 +13176,17 @@
                 <w:rStyle w:val="CommentReference"/>
                 <w:highlight w:val="yellow"/>
               </w:rPr>
-              <w:commentReference w:id="0"/>
+              <w:commentReference w:id="2"/>
+            </m:r>
+            <w:commentRangeEnd w:id="3"/>
+            <m:r>
+              <m:rPr>
+                <m:sty m:val="p"/>
+              </m:rPr>
+              <w:rPr>
+                <w:rStyle w:val="CommentReference"/>
+              </w:rPr>
+              <w:commentReference w:id="3"/>
             </m:r>
           </m:den>
         </m:f>
@@ -13344,8 +13377,9 @@
               </w:rPr>
               <m:t>y</m:t>
             </m:r>
-            <w:commentRangeStart w:id="1"/>
-            <w:commentRangeEnd w:id="1"/>
+            <w:commentRangeStart w:id="4"/>
+            <w:commentRangeStart w:id="5"/>
+            <w:commentRangeEnd w:id="4"/>
             <m:r>
               <m:rPr>
                 <m:sty m:val="p"/>
@@ -13354,7 +13388,17 @@
                 <w:rStyle w:val="CommentReference"/>
                 <w:highlight w:val="yellow"/>
               </w:rPr>
-              <w:commentReference w:id="1"/>
+              <w:commentReference w:id="4"/>
+            </m:r>
+            <w:commentRangeEnd w:id="5"/>
+            <m:r>
+              <m:rPr>
+                <m:sty m:val="p"/>
+              </m:rPr>
+              <w:rPr>
+                <w:rStyle w:val="CommentReference"/>
+              </w:rPr>
+              <w:commentReference w:id="5"/>
             </m:r>
           </m:e>
         </m:acc>
@@ -13366,10 +13410,19 @@
           <w:highlight w:val="yellow"/>
         </w:rPr>
         <w:tab/>
+      </w:r>
+      <w:r>
+        <w:rPr>
+          <w:strike/>
+          <w:sz w:val="20"/>
+          <w:szCs w:val="20"/>
+          <w:highlight w:val="yellow"/>
+        </w:rPr>
         <w:t xml:space="preserve">or </w:t>
       </w:r>
       <w:r>
         <w:rPr>
+          <w:strike/>
           <w:sz w:val="20"/>
           <w:szCs w:val="20"/>
           <w:highlight w:val="yellow"/>
@@ -13380,6 +13433,7 @@
         <m:r>
           <w:rPr>
             <w:rFonts w:ascii="Cambria Math" w:hAnsi="Cambria Math"/>
+            <w:strike/>
             <w:sz w:val="20"/>
             <w:szCs w:val="20"/>
             <w:highlight w:val="yellow"/>
@@ -13392,6 +13446,7 @@
               <w:rPr>
                 <w:rFonts w:ascii="Cambria Math" w:hAnsi="Cambria Math"/>
                 <w:i/>
+                <w:strike/>
                 <w:sz w:val="20"/>
                 <w:szCs w:val="20"/>
                 <w:highlight w:val="yellow"/>
@@ -13402,6 +13457,7 @@
             <m:r>
               <w:rPr>
                 <w:rFonts w:ascii="Cambria Math" w:hAnsi="Cambria Math"/>
+                <w:strike/>
                 <w:sz w:val="20"/>
                 <w:szCs w:val="20"/>
                 <w:highlight w:val="yellow"/>
@@ -13414,6 +13470,7 @@
                   <w:rPr>
                     <w:rFonts w:ascii="Cambria Math" w:hAnsi="Cambria Math"/>
                     <w:i/>
+                    <w:strike/>
                     <w:sz w:val="20"/>
                     <w:szCs w:val="20"/>
                     <w:highlight w:val="yellow"/>
@@ -13424,6 +13481,7 @@
                 <m:r>
                   <w:rPr>
                     <w:rFonts w:ascii="Cambria Math" w:hAnsi="Cambria Math"/>
+                    <w:strike/>
                     <w:sz w:val="20"/>
                     <w:szCs w:val="20"/>
                     <w:highlight w:val="yellow"/>
@@ -13435,6 +13493,7 @@
                 <m:r>
                   <w:rPr>
                     <w:rFonts w:ascii="Cambria Math" w:hAnsi="Cambria Math"/>
+                    <w:strike/>
                     <w:sz w:val="20"/>
                     <w:szCs w:val="20"/>
                     <w:highlight w:val="yellow"/>
@@ -15713,6 +15772,17 @@
                   <w:szCs w:val="20"/>
                 </w:rPr>
                 <m:t>2</m:t>
+              </m:r>
+              <w:commentRangeStart w:id="6"/>
+              <w:commentRangeEnd w:id="6"/>
+              <m:r>
+                <m:rPr>
+                  <m:sty m:val="p"/>
+                </m:rPr>
+                <w:rPr>
+                  <w:rStyle w:val="CommentReference"/>
+                </w:rPr>
+                <w:commentReference w:id="6"/>
               </m:r>
             </m:sup>
           </m:sSup>
@@ -27695,6 +27765,3020 @@
         </w:rPr>
       </w:pPr>
     </w:p>
+    <w:p>
+      <w:pPr>
+        <w:rPr>
+          <w:sz w:val="20"/>
+          <w:szCs w:val="20"/>
+        </w:rPr>
+      </w:pPr>
+    </w:p>
+    <w:p>
+      <w:pPr>
+        <w:rPr>
+          <w:sz w:val="20"/>
+          <w:szCs w:val="20"/>
+        </w:rPr>
+      </w:pPr>
+    </w:p>
+    <w:p>
+      <w:pPr>
+        <w:rPr>
+          <w:sz w:val="20"/>
+          <w:szCs w:val="20"/>
+        </w:rPr>
+      </w:pPr>
+    </w:p>
+    <w:p>
+      <w:pPr>
+        <w:pStyle w:val="sectionheading"/>
+        <w:rPr>
+          <w:sz w:val="20"/>
+          <w:szCs w:val="20"/>
+        </w:rPr>
+      </w:pPr>
+      <w:r>
+        <w:rPr>
+          <w:sz w:val="20"/>
+          <w:szCs w:val="20"/>
+        </w:rPr>
+        <w:lastRenderedPageBreak/>
+        <w:t xml:space="preserve">MRAS Model - </w:t>
+      </w:r>
+      <w:r>
+        <w:rPr>
+          <w:sz w:val="20"/>
+          <w:szCs w:val="20"/>
+        </w:rPr>
+        <w:t>1</w:t>
+      </w:r>
+      <w:r>
+        <w:rPr>
+          <w:sz w:val="20"/>
+          <w:szCs w:val="20"/>
+          <w:vertAlign w:val="superscript"/>
+        </w:rPr>
+        <w:t>st</w:t>
+      </w:r>
+      <w:r>
+        <w:rPr>
+          <w:sz w:val="20"/>
+          <w:szCs w:val="20"/>
+        </w:rPr>
+        <w:t xml:space="preserve"> order controller</w:t>
+      </w:r>
+      <w:r>
+        <w:rPr>
+          <w:sz w:val="20"/>
+          <w:szCs w:val="20"/>
+        </w:rPr>
+        <w:t xml:space="preserve"> Normalized</w:t>
+      </w:r>
+    </w:p>
+    <w:p>
+      <w:pPr>
+        <w:rPr>
+          <w:sz w:val="20"/>
+          <w:szCs w:val="20"/>
+        </w:rPr>
+      </w:pPr>
+    </w:p>
+    <w:p>
+      <w:pPr>
+        <w:pStyle w:val="subsectionheading"/>
+        <w:rPr>
+          <w:sz w:val="20"/>
+          <w:szCs w:val="20"/>
+        </w:rPr>
+      </w:pPr>
+      <w:r>
+        <w:rPr>
+          <w:sz w:val="20"/>
+          <w:szCs w:val="20"/>
+        </w:rPr>
+        <w:t>Adaptation Laws from System Dynamics</w:t>
+      </w:r>
+    </w:p>
+    <w:p>
+      <w:pPr>
+        <w:rPr>
+          <w:sz w:val="20"/>
+          <w:szCs w:val="20"/>
+        </w:rPr>
+      </w:pPr>
+    </w:p>
+    <w:p>
+      <w:pPr>
+        <w:pStyle w:val="subsectionheading"/>
+        <w:rPr>
+          <w:sz w:val="20"/>
+          <w:szCs w:val="20"/>
+        </w:rPr>
+      </w:pPr>
+      <w:r>
+        <w:rPr>
+          <w:sz w:val="20"/>
+          <w:szCs w:val="20"/>
+        </w:rPr>
+        <w:t>Adaptation Laws from System Model</w:t>
+      </w:r>
+    </w:p>
+    <w:p>
+      <w:pPr>
+        <w:rPr>
+          <w:sz w:val="20"/>
+          <w:szCs w:val="20"/>
+        </w:rPr>
+      </w:pPr>
+    </w:p>
+    <w:p>
+      <w:pPr>
+        <w:rPr>
+          <w:sz w:val="20"/>
+          <w:szCs w:val="20"/>
+        </w:rPr>
+      </w:pPr>
+      <m:oMathPara>
+        <m:oMathParaPr>
+          <m:jc m:val="left"/>
+        </m:oMathParaPr>
+        <m:oMath>
+          <m:f>
+            <m:fPr>
+              <m:ctrlPr>
+                <w:rPr>
+                  <w:rFonts w:ascii="Cambria Math" w:hAnsi="Cambria Math"/>
+                  <w:i/>
+                  <w:sz w:val="20"/>
+                  <w:szCs w:val="20"/>
+                </w:rPr>
+              </m:ctrlPr>
+            </m:fPr>
+            <m:num>
+              <m:r>
+                <w:rPr>
+                  <w:rFonts w:ascii="Cambria Math" w:hAnsi="Cambria Math"/>
+                  <w:sz w:val="20"/>
+                  <w:szCs w:val="20"/>
+                </w:rPr>
+                <m:t>∂e</m:t>
+              </m:r>
+            </m:num>
+            <m:den>
+              <m:r>
+                <w:rPr>
+                  <w:rFonts w:ascii="Cambria Math" w:hAnsi="Cambria Math"/>
+                  <w:sz w:val="20"/>
+                  <w:szCs w:val="20"/>
+                </w:rPr>
+                <m:t>∂</m:t>
+              </m:r>
+              <m:sSub>
+                <m:sSubPr>
+                  <m:ctrlPr>
+                    <w:rPr>
+                      <w:rFonts w:ascii="Cambria Math" w:hAnsi="Cambria Math"/>
+                      <w:i/>
+                      <w:sz w:val="20"/>
+                      <w:szCs w:val="20"/>
+                    </w:rPr>
+                  </m:ctrlPr>
+                </m:sSubPr>
+                <m:e>
+                  <m:r>
+                    <w:rPr>
+                      <w:rFonts w:ascii="Cambria Math" w:hAnsi="Cambria Math"/>
+                      <w:sz w:val="20"/>
+                      <w:szCs w:val="20"/>
+                    </w:rPr>
+                    <m:t>θ</m:t>
+                  </m:r>
+                </m:e>
+                <m:sub>
+                  <m:r>
+                    <w:rPr>
+                      <w:rFonts w:ascii="Cambria Math" w:hAnsi="Cambria Math"/>
+                      <w:sz w:val="20"/>
+                      <w:szCs w:val="20"/>
+                    </w:rPr>
+                    <m:t>1</m:t>
+                  </m:r>
+                </m:sub>
+              </m:sSub>
+            </m:den>
+          </m:f>
+          <m:r>
+            <w:rPr>
+              <w:rFonts w:ascii="Cambria Math" w:hAnsi="Cambria Math"/>
+              <w:sz w:val="20"/>
+              <w:szCs w:val="20"/>
+            </w:rPr>
+            <m:t>=</m:t>
+          </m:r>
+          <m:f>
+            <m:fPr>
+              <m:ctrlPr>
+                <w:rPr>
+                  <w:rFonts w:ascii="Cambria Math" w:hAnsi="Cambria Math"/>
+                  <w:i/>
+                  <w:sz w:val="20"/>
+                  <w:szCs w:val="20"/>
+                </w:rPr>
+              </m:ctrlPr>
+            </m:fPr>
+            <m:num>
+              <m:r>
+                <w:rPr>
+                  <w:rFonts w:ascii="Cambria Math" w:hAnsi="Cambria Math"/>
+                  <w:sz w:val="20"/>
+                  <w:szCs w:val="20"/>
+                </w:rPr>
+                <m:t>-B</m:t>
+              </m:r>
+              <m:sSub>
+                <m:sSubPr>
+                  <m:ctrlPr>
+                    <w:rPr>
+                      <w:rFonts w:ascii="Cambria Math" w:hAnsi="Cambria Math"/>
+                      <w:i/>
+                      <w:sz w:val="20"/>
+                      <w:szCs w:val="20"/>
+                    </w:rPr>
+                  </m:ctrlPr>
+                </m:sSubPr>
+                <m:e>
+                  <m:r>
+                    <w:rPr>
+                      <w:rFonts w:ascii="Cambria Math" w:hAnsi="Cambria Math"/>
+                      <w:sz w:val="20"/>
+                      <w:szCs w:val="20"/>
+                    </w:rPr>
+                    <m:t>u</m:t>
+                  </m:r>
+                </m:e>
+                <m:sub>
+                  <m:r>
+                    <w:rPr>
+                      <w:rFonts w:ascii="Cambria Math" w:hAnsi="Cambria Math"/>
+                      <w:sz w:val="20"/>
+                      <w:szCs w:val="20"/>
+                    </w:rPr>
+                    <m:t>c</m:t>
+                  </m:r>
+                </m:sub>
+              </m:sSub>
+              <m:r>
+                <w:rPr>
+                  <w:rFonts w:ascii="Cambria Math" w:hAnsi="Cambria Math"/>
+                  <w:sz w:val="20"/>
+                  <w:szCs w:val="20"/>
+                </w:rPr>
+                <m:t>(</m:t>
+              </m:r>
+              <m:d>
+                <m:dPr>
+                  <m:ctrlPr>
+                    <w:rPr>
+                      <w:rFonts w:ascii="Cambria Math" w:hAnsi="Cambria Math"/>
+                      <w:i/>
+                      <w:sz w:val="20"/>
+                      <w:szCs w:val="20"/>
+                    </w:rPr>
+                  </m:ctrlPr>
+                </m:dPr>
+                <m:e>
+                  <m:r>
+                    <w:rPr>
+                      <w:rFonts w:ascii="Cambria Math" w:hAnsi="Cambria Math"/>
+                      <w:sz w:val="20"/>
+                      <w:szCs w:val="20"/>
+                    </w:rPr>
+                    <m:t>B</m:t>
+                  </m:r>
+                  <m:sSub>
+                    <m:sSubPr>
+                      <m:ctrlPr>
+                        <w:rPr>
+                          <w:rFonts w:ascii="Cambria Math" w:hAnsi="Cambria Math"/>
+                          <w:i/>
+                          <w:sz w:val="20"/>
+                          <w:szCs w:val="20"/>
+                        </w:rPr>
+                      </m:ctrlPr>
+                    </m:sSubPr>
+                    <m:e>
+                      <m:r>
+                        <w:rPr>
+                          <w:rFonts w:ascii="Cambria Math" w:hAnsi="Cambria Math"/>
+                          <w:sz w:val="20"/>
+                          <w:szCs w:val="20"/>
+                        </w:rPr>
+                        <m:t>θ</m:t>
+                      </m:r>
+                    </m:e>
+                    <m:sub>
+                      <m:r>
+                        <w:rPr>
+                          <w:rFonts w:ascii="Cambria Math" w:hAnsi="Cambria Math"/>
+                          <w:sz w:val="20"/>
+                          <w:szCs w:val="20"/>
+                        </w:rPr>
+                        <m:t>2</m:t>
+                      </m:r>
+                    </m:sub>
+                  </m:sSub>
+                  <m:r>
+                    <w:rPr>
+                      <w:rFonts w:ascii="Cambria Math" w:hAnsi="Cambria Math"/>
+                      <w:sz w:val="20"/>
+                      <w:szCs w:val="20"/>
+                    </w:rPr>
+                    <m:t>+B</m:t>
+                  </m:r>
+                </m:e>
+              </m:d>
+              <m:r>
+                <w:rPr>
+                  <w:rFonts w:ascii="Cambria Math" w:hAnsi="Cambria Math"/>
+                  <w:sz w:val="20"/>
+                  <w:szCs w:val="20"/>
+                </w:rPr>
+                <m:t>p+</m:t>
+              </m:r>
+              <m:sSup>
+                <m:sSupPr>
+                  <m:ctrlPr>
+                    <w:rPr>
+                      <w:rFonts w:ascii="Cambria Math" w:hAnsi="Cambria Math"/>
+                      <w:i/>
+                      <w:sz w:val="20"/>
+                      <w:szCs w:val="20"/>
+                    </w:rPr>
+                  </m:ctrlPr>
+                </m:sSupPr>
+                <m:e>
+                  <m:r>
+                    <w:rPr>
+                      <w:rFonts w:ascii="Cambria Math" w:hAnsi="Cambria Math"/>
+                      <w:sz w:val="20"/>
+                      <w:szCs w:val="20"/>
+                    </w:rPr>
+                    <m:t>p</m:t>
+                  </m:r>
+                </m:e>
+                <m:sup>
+                  <m:r>
+                    <w:rPr>
+                      <w:rFonts w:ascii="Cambria Math" w:hAnsi="Cambria Math"/>
+                      <w:sz w:val="20"/>
+                      <w:szCs w:val="20"/>
+                    </w:rPr>
+                    <m:t>2</m:t>
+                  </m:r>
+                </m:sup>
+              </m:sSup>
+              <m:r>
+                <w:rPr>
+                  <w:rFonts w:ascii="Cambria Math" w:hAnsi="Cambria Math"/>
+                  <w:sz w:val="20"/>
+                  <w:szCs w:val="20"/>
+                </w:rPr>
+                <m:t>)</m:t>
+              </m:r>
+            </m:num>
+            <m:den>
+              <m:sSup>
+                <m:sSupPr>
+                  <m:ctrlPr>
+                    <w:rPr>
+                      <w:rFonts w:ascii="Cambria Math" w:hAnsi="Cambria Math"/>
+                      <w:i/>
+                      <w:sz w:val="20"/>
+                      <w:szCs w:val="20"/>
+                    </w:rPr>
+                  </m:ctrlPr>
+                </m:sSupPr>
+                <m:e>
+                  <m:r>
+                    <w:rPr>
+                      <w:rFonts w:ascii="Cambria Math" w:hAnsi="Cambria Math"/>
+                      <w:sz w:val="20"/>
+                      <w:szCs w:val="20"/>
+                    </w:rPr>
+                    <m:t>(</m:t>
+                  </m:r>
+                  <m:sSup>
+                    <m:sSupPr>
+                      <m:ctrlPr>
+                        <w:rPr>
+                          <w:rFonts w:ascii="Cambria Math" w:hAnsi="Cambria Math"/>
+                          <w:i/>
+                          <w:sz w:val="20"/>
+                          <w:szCs w:val="20"/>
+                        </w:rPr>
+                      </m:ctrlPr>
+                    </m:sSupPr>
+                    <m:e>
+                      <m:r>
+                        <w:rPr>
+                          <w:rFonts w:ascii="Cambria Math" w:hAnsi="Cambria Math"/>
+                          <w:sz w:val="20"/>
+                          <w:szCs w:val="20"/>
+                        </w:rPr>
+                        <m:t>p</m:t>
+                      </m:r>
+                    </m:e>
+                    <m:sup>
+                      <m:r>
+                        <w:rPr>
+                          <w:rFonts w:ascii="Cambria Math" w:hAnsi="Cambria Math"/>
+                          <w:sz w:val="20"/>
+                          <w:szCs w:val="20"/>
+                        </w:rPr>
+                        <m:t>2</m:t>
+                      </m:r>
+                    </m:sup>
+                  </m:sSup>
+                  <m:r>
+                    <w:rPr>
+                      <w:rFonts w:ascii="Cambria Math" w:hAnsi="Cambria Math"/>
+                      <w:sz w:val="20"/>
+                      <w:szCs w:val="20"/>
+                    </w:rPr>
+                    <m:t>+</m:t>
+                  </m:r>
+                  <m:d>
+                    <m:dPr>
+                      <m:ctrlPr>
+                        <w:rPr>
+                          <w:rFonts w:ascii="Cambria Math" w:hAnsi="Cambria Math"/>
+                          <w:i/>
+                          <w:sz w:val="20"/>
+                          <w:szCs w:val="20"/>
+                        </w:rPr>
+                      </m:ctrlPr>
+                    </m:dPr>
+                    <m:e>
+                      <m:r>
+                        <w:rPr>
+                          <w:rFonts w:ascii="Cambria Math" w:hAnsi="Cambria Math"/>
+                          <w:sz w:val="20"/>
+                          <w:szCs w:val="20"/>
+                        </w:rPr>
+                        <m:t>B</m:t>
+                      </m:r>
+                      <m:sSub>
+                        <m:sSubPr>
+                          <m:ctrlPr>
+                            <w:rPr>
+                              <w:rFonts w:ascii="Cambria Math" w:hAnsi="Cambria Math"/>
+                              <w:i/>
+                              <w:sz w:val="20"/>
+                              <w:szCs w:val="20"/>
+                            </w:rPr>
+                          </m:ctrlPr>
+                        </m:sSubPr>
+                        <m:e>
+                          <m:r>
+                            <w:rPr>
+                              <w:rFonts w:ascii="Cambria Math" w:hAnsi="Cambria Math"/>
+                              <w:sz w:val="20"/>
+                              <w:szCs w:val="20"/>
+                            </w:rPr>
+                            <m:t>θ</m:t>
+                          </m:r>
+                        </m:e>
+                        <m:sub>
+                          <m:r>
+                            <w:rPr>
+                              <w:rFonts w:ascii="Cambria Math" w:hAnsi="Cambria Math"/>
+                              <w:sz w:val="20"/>
+                              <w:szCs w:val="20"/>
+                            </w:rPr>
+                            <m:t>2</m:t>
+                          </m:r>
+                        </m:sub>
+                      </m:sSub>
+                      <m:r>
+                        <w:rPr>
+                          <w:rFonts w:ascii="Cambria Math" w:hAnsi="Cambria Math"/>
+                          <w:sz w:val="20"/>
+                          <w:szCs w:val="20"/>
+                        </w:rPr>
+                        <m:t>+B</m:t>
+                      </m:r>
+                    </m:e>
+                  </m:d>
+                  <m:r>
+                    <w:rPr>
+                      <w:rFonts w:ascii="Cambria Math" w:hAnsi="Cambria Math"/>
+                      <w:sz w:val="20"/>
+                      <w:szCs w:val="20"/>
+                    </w:rPr>
+                    <m:t>p-B</m:t>
+                  </m:r>
+                  <m:sSub>
+                    <m:sSubPr>
+                      <m:ctrlPr>
+                        <w:rPr>
+                          <w:rFonts w:ascii="Cambria Math" w:hAnsi="Cambria Math"/>
+                          <w:i/>
+                          <w:sz w:val="20"/>
+                          <w:szCs w:val="20"/>
+                        </w:rPr>
+                      </m:ctrlPr>
+                    </m:sSubPr>
+                    <m:e>
+                      <m:r>
+                        <w:rPr>
+                          <w:rFonts w:ascii="Cambria Math" w:hAnsi="Cambria Math"/>
+                          <w:sz w:val="20"/>
+                          <w:szCs w:val="20"/>
+                        </w:rPr>
+                        <m:t>θ</m:t>
+                      </m:r>
+                    </m:e>
+                    <m:sub>
+                      <m:r>
+                        <w:rPr>
+                          <w:rFonts w:ascii="Cambria Math" w:hAnsi="Cambria Math"/>
+                          <w:sz w:val="20"/>
+                          <w:szCs w:val="20"/>
+                        </w:rPr>
+                        <m:t>1</m:t>
+                      </m:r>
+                    </m:sub>
+                  </m:sSub>
+                  <m:r>
+                    <w:rPr>
+                      <w:rFonts w:ascii="Cambria Math" w:hAnsi="Cambria Math"/>
+                      <w:sz w:val="20"/>
+                      <w:szCs w:val="20"/>
+                    </w:rPr>
+                    <m:t>)</m:t>
+                  </m:r>
+                </m:e>
+                <m:sup>
+                  <m:r>
+                    <w:rPr>
+                      <w:rFonts w:ascii="Cambria Math" w:hAnsi="Cambria Math"/>
+                      <w:sz w:val="20"/>
+                      <w:szCs w:val="20"/>
+                    </w:rPr>
+                    <m:t>2</m:t>
+                  </m:r>
+                </m:sup>
+              </m:sSup>
+            </m:den>
+          </m:f>
+        </m:oMath>
+      </m:oMathPara>
+    </w:p>
+    <w:p>
+      <w:pPr>
+        <w:rPr>
+          <w:sz w:val="20"/>
+          <w:szCs w:val="20"/>
+        </w:rPr>
+      </w:pPr>
+      <m:oMathPara>
+        <m:oMathParaPr>
+          <m:jc m:val="left"/>
+        </m:oMathParaPr>
+        <m:oMath>
+          <m:f>
+            <m:fPr>
+              <m:ctrlPr>
+                <w:rPr>
+                  <w:rFonts w:ascii="Cambria Math" w:hAnsi="Cambria Math"/>
+                  <w:i/>
+                  <w:sz w:val="20"/>
+                  <w:szCs w:val="20"/>
+                </w:rPr>
+              </m:ctrlPr>
+            </m:fPr>
+            <m:num>
+              <m:r>
+                <w:rPr>
+                  <w:rFonts w:ascii="Cambria Math" w:hAnsi="Cambria Math"/>
+                  <w:sz w:val="20"/>
+                  <w:szCs w:val="20"/>
+                </w:rPr>
+                <m:t>∂e</m:t>
+              </m:r>
+            </m:num>
+            <m:den>
+              <m:r>
+                <w:rPr>
+                  <w:rFonts w:ascii="Cambria Math" w:hAnsi="Cambria Math"/>
+                  <w:sz w:val="20"/>
+                  <w:szCs w:val="20"/>
+                </w:rPr>
+                <m:t>∂</m:t>
+              </m:r>
+              <m:sSub>
+                <m:sSubPr>
+                  <m:ctrlPr>
+                    <w:rPr>
+                      <w:rFonts w:ascii="Cambria Math" w:hAnsi="Cambria Math"/>
+                      <w:i/>
+                      <w:sz w:val="20"/>
+                      <w:szCs w:val="20"/>
+                    </w:rPr>
+                  </m:ctrlPr>
+                </m:sSubPr>
+                <m:e>
+                  <m:r>
+                    <w:rPr>
+                      <w:rFonts w:ascii="Cambria Math" w:hAnsi="Cambria Math"/>
+                      <w:sz w:val="20"/>
+                      <w:szCs w:val="20"/>
+                    </w:rPr>
+                    <m:t>θ</m:t>
+                  </m:r>
+                </m:e>
+                <m:sub>
+                  <m:r>
+                    <w:rPr>
+                      <w:rFonts w:ascii="Cambria Math" w:hAnsi="Cambria Math"/>
+                      <w:sz w:val="20"/>
+                      <w:szCs w:val="20"/>
+                    </w:rPr>
+                    <m:t>1</m:t>
+                  </m:r>
+                </m:sub>
+              </m:sSub>
+            </m:den>
+          </m:f>
+          <m:r>
+            <w:rPr>
+              <w:rFonts w:ascii="Cambria Math" w:hAnsi="Cambria Math"/>
+              <w:sz w:val="20"/>
+              <w:szCs w:val="20"/>
+            </w:rPr>
+            <m:t>=</m:t>
+          </m:r>
+          <m:f>
+            <m:fPr>
+              <m:ctrlPr>
+                <w:rPr>
+                  <w:rFonts w:ascii="Cambria Math" w:hAnsi="Cambria Math"/>
+                  <w:i/>
+                  <w:sz w:val="20"/>
+                  <w:szCs w:val="20"/>
+                </w:rPr>
+              </m:ctrlPr>
+            </m:fPr>
+            <m:num>
+              <m:r>
+                <w:rPr>
+                  <w:rFonts w:ascii="Cambria Math" w:hAnsi="Cambria Math"/>
+                  <w:sz w:val="20"/>
+                  <w:szCs w:val="20"/>
+                </w:rPr>
+                <m:t>-B(2ζωp+</m:t>
+              </m:r>
+              <m:sSup>
+                <m:sSupPr>
+                  <m:ctrlPr>
+                    <w:rPr>
+                      <w:rFonts w:ascii="Cambria Math" w:hAnsi="Cambria Math"/>
+                      <w:i/>
+                      <w:sz w:val="20"/>
+                      <w:szCs w:val="20"/>
+                    </w:rPr>
+                  </m:ctrlPr>
+                </m:sSupPr>
+                <m:e>
+                  <m:r>
+                    <w:rPr>
+                      <w:rFonts w:ascii="Cambria Math" w:hAnsi="Cambria Math"/>
+                      <w:sz w:val="20"/>
+                      <w:szCs w:val="20"/>
+                    </w:rPr>
+                    <m:t>p</m:t>
+                  </m:r>
+                </m:e>
+                <m:sup>
+                  <m:r>
+                    <w:rPr>
+                      <w:rFonts w:ascii="Cambria Math" w:hAnsi="Cambria Math"/>
+                      <w:sz w:val="20"/>
+                      <w:szCs w:val="20"/>
+                    </w:rPr>
+                    <m:t>2</m:t>
+                  </m:r>
+                </m:sup>
+              </m:sSup>
+              <m:r>
+                <w:rPr>
+                  <w:rFonts w:ascii="Cambria Math" w:hAnsi="Cambria Math"/>
+                  <w:sz w:val="20"/>
+                  <w:szCs w:val="20"/>
+                </w:rPr>
+                <m:t>)</m:t>
+              </m:r>
+            </m:num>
+            <m:den>
+              <m:sSup>
+                <m:sSupPr>
+                  <m:ctrlPr>
+                    <w:rPr>
+                      <w:rFonts w:ascii="Cambria Math" w:hAnsi="Cambria Math"/>
+                      <w:i/>
+                      <w:sz w:val="20"/>
+                      <w:szCs w:val="20"/>
+                    </w:rPr>
+                  </m:ctrlPr>
+                </m:sSupPr>
+                <m:e>
+                  <m:r>
+                    <w:rPr>
+                      <w:rFonts w:ascii="Cambria Math" w:hAnsi="Cambria Math"/>
+                      <w:sz w:val="20"/>
+                      <w:szCs w:val="20"/>
+                    </w:rPr>
+                    <m:t>(</m:t>
+                  </m:r>
+                  <m:sSup>
+                    <m:sSupPr>
+                      <m:ctrlPr>
+                        <w:rPr>
+                          <w:rFonts w:ascii="Cambria Math" w:hAnsi="Cambria Math"/>
+                          <w:i/>
+                          <w:sz w:val="20"/>
+                          <w:szCs w:val="20"/>
+                        </w:rPr>
+                      </m:ctrlPr>
+                    </m:sSupPr>
+                    <m:e>
+                      <m:r>
+                        <w:rPr>
+                          <w:rFonts w:ascii="Cambria Math" w:hAnsi="Cambria Math"/>
+                          <w:sz w:val="20"/>
+                          <w:szCs w:val="20"/>
+                        </w:rPr>
+                        <m:t>p</m:t>
+                      </m:r>
+                    </m:e>
+                    <m:sup>
+                      <m:r>
+                        <w:rPr>
+                          <w:rFonts w:ascii="Cambria Math" w:hAnsi="Cambria Math"/>
+                          <w:sz w:val="20"/>
+                          <w:szCs w:val="20"/>
+                        </w:rPr>
+                        <m:t>2</m:t>
+                      </m:r>
+                    </m:sup>
+                  </m:sSup>
+                  <m:r>
+                    <w:rPr>
+                      <w:rFonts w:ascii="Cambria Math" w:hAnsi="Cambria Math"/>
+                      <w:sz w:val="20"/>
+                      <w:szCs w:val="20"/>
+                    </w:rPr>
+                    <m:t>+2ζωp+</m:t>
+                  </m:r>
+                  <m:sSup>
+                    <m:sSupPr>
+                      <m:ctrlPr>
+                        <w:rPr>
+                          <w:rFonts w:ascii="Cambria Math" w:hAnsi="Cambria Math"/>
+                          <w:i/>
+                          <w:sz w:val="20"/>
+                          <w:szCs w:val="20"/>
+                        </w:rPr>
+                      </m:ctrlPr>
+                    </m:sSupPr>
+                    <m:e>
+                      <m:r>
+                        <w:rPr>
+                          <w:rFonts w:ascii="Cambria Math" w:hAnsi="Cambria Math"/>
+                          <w:sz w:val="20"/>
+                          <w:szCs w:val="20"/>
+                        </w:rPr>
+                        <m:t>ω</m:t>
+                      </m:r>
+                    </m:e>
+                    <m:sup>
+                      <m:r>
+                        <w:rPr>
+                          <w:rFonts w:ascii="Cambria Math" w:hAnsi="Cambria Math"/>
+                          <w:sz w:val="20"/>
+                          <w:szCs w:val="20"/>
+                        </w:rPr>
+                        <m:t>2</m:t>
+                      </m:r>
+                    </m:sup>
+                  </m:sSup>
+                  <m:r>
+                    <w:rPr>
+                      <w:rFonts w:ascii="Cambria Math" w:hAnsi="Cambria Math"/>
+                      <w:sz w:val="20"/>
+                      <w:szCs w:val="20"/>
+                    </w:rPr>
+                    <m:t>)</m:t>
+                  </m:r>
+                </m:e>
+                <m:sup>
+                  <m:r>
+                    <w:rPr>
+                      <w:rFonts w:ascii="Cambria Math" w:hAnsi="Cambria Math"/>
+                      <w:sz w:val="20"/>
+                      <w:szCs w:val="20"/>
+                    </w:rPr>
+                    <m:t>2</m:t>
+                  </m:r>
+                </m:sup>
+              </m:sSup>
+            </m:den>
+          </m:f>
+          <m:f>
+            <m:fPr>
+              <m:ctrlPr>
+                <w:rPr>
+                  <w:rFonts w:ascii="Cambria Math" w:hAnsi="Cambria Math"/>
+                  <w:i/>
+                  <w:sz w:val="20"/>
+                  <w:szCs w:val="20"/>
+                </w:rPr>
+              </m:ctrlPr>
+            </m:fPr>
+            <m:num>
+              <m:sSup>
+                <m:sSupPr>
+                  <m:ctrlPr>
+                    <w:rPr>
+                      <w:rFonts w:ascii="Cambria Math" w:hAnsi="Cambria Math"/>
+                      <w:i/>
+                      <w:sz w:val="20"/>
+                      <w:szCs w:val="20"/>
+                    </w:rPr>
+                  </m:ctrlPr>
+                </m:sSupPr>
+                <m:e>
+                  <m:r>
+                    <w:rPr>
+                      <w:rFonts w:ascii="Cambria Math" w:hAnsi="Cambria Math"/>
+                      <w:sz w:val="20"/>
+                      <w:szCs w:val="20"/>
+                    </w:rPr>
+                    <m:t>p</m:t>
+                  </m:r>
+                </m:e>
+                <m:sup>
+                  <m:r>
+                    <w:rPr>
+                      <w:rFonts w:ascii="Cambria Math" w:hAnsi="Cambria Math"/>
+                      <w:sz w:val="20"/>
+                      <w:szCs w:val="20"/>
+                    </w:rPr>
+                    <m:t>2</m:t>
+                  </m:r>
+                </m:sup>
+              </m:sSup>
+              <m:r>
+                <w:rPr>
+                  <w:rFonts w:ascii="Cambria Math" w:hAnsi="Cambria Math"/>
+                  <w:sz w:val="20"/>
+                  <w:szCs w:val="20"/>
+                </w:rPr>
+                <m:t>+2ζωp+</m:t>
+              </m:r>
+              <m:sSup>
+                <m:sSupPr>
+                  <m:ctrlPr>
+                    <w:rPr>
+                      <w:rFonts w:ascii="Cambria Math" w:hAnsi="Cambria Math"/>
+                      <w:i/>
+                      <w:sz w:val="20"/>
+                      <w:szCs w:val="20"/>
+                    </w:rPr>
+                  </m:ctrlPr>
+                </m:sSupPr>
+                <m:e>
+                  <m:r>
+                    <w:rPr>
+                      <w:rFonts w:ascii="Cambria Math" w:hAnsi="Cambria Math"/>
+                      <w:sz w:val="20"/>
+                      <w:szCs w:val="20"/>
+                    </w:rPr>
+                    <m:t>ω</m:t>
+                  </m:r>
+                </m:e>
+                <m:sup>
+                  <m:r>
+                    <w:rPr>
+                      <w:rFonts w:ascii="Cambria Math" w:hAnsi="Cambria Math"/>
+                      <w:sz w:val="20"/>
+                      <w:szCs w:val="20"/>
+                    </w:rPr>
+                    <m:t>2</m:t>
+                  </m:r>
+                </m:sup>
+              </m:sSup>
+            </m:num>
+            <m:den>
+              <m:sSup>
+                <m:sSupPr>
+                  <m:ctrlPr>
+                    <w:rPr>
+                      <w:rFonts w:ascii="Cambria Math" w:hAnsi="Cambria Math"/>
+                      <w:i/>
+                      <w:sz w:val="20"/>
+                      <w:szCs w:val="20"/>
+                    </w:rPr>
+                  </m:ctrlPr>
+                </m:sSupPr>
+                <m:e>
+                  <m:r>
+                    <w:rPr>
+                      <w:rFonts w:ascii="Cambria Math" w:hAnsi="Cambria Math"/>
+                      <w:sz w:val="20"/>
+                      <w:szCs w:val="20"/>
+                    </w:rPr>
+                    <m:t>ω</m:t>
+                  </m:r>
+                </m:e>
+                <m:sup>
+                  <m:r>
+                    <w:rPr>
+                      <w:rFonts w:ascii="Cambria Math" w:hAnsi="Cambria Math"/>
+                      <w:sz w:val="20"/>
+                      <w:szCs w:val="20"/>
+                    </w:rPr>
+                    <m:t>2</m:t>
+                  </m:r>
+                </m:sup>
+              </m:sSup>
+            </m:den>
+          </m:f>
+          <m:sSub>
+            <m:sSubPr>
+              <m:ctrlPr>
+                <w:rPr>
+                  <w:rFonts w:ascii="Cambria Math" w:hAnsi="Cambria Math"/>
+                  <w:i/>
+                  <w:sz w:val="20"/>
+                  <w:szCs w:val="20"/>
+                </w:rPr>
+              </m:ctrlPr>
+            </m:sSubPr>
+            <m:e>
+              <m:r>
+                <w:rPr>
+                  <w:rFonts w:ascii="Cambria Math" w:hAnsi="Cambria Math"/>
+                  <w:sz w:val="20"/>
+                  <w:szCs w:val="20"/>
+                </w:rPr>
+                <m:t>y</m:t>
+              </m:r>
+            </m:e>
+            <m:sub>
+              <m:r>
+                <w:rPr>
+                  <w:rFonts w:ascii="Cambria Math" w:hAnsi="Cambria Math"/>
+                  <w:sz w:val="20"/>
+                  <w:szCs w:val="20"/>
+                </w:rPr>
+                <m:t>m</m:t>
+              </m:r>
+            </m:sub>
+          </m:sSub>
+        </m:oMath>
+      </m:oMathPara>
+    </w:p>
+    <w:p>
+      <w:pPr>
+        <w:rPr>
+          <w:sz w:val="20"/>
+          <w:szCs w:val="20"/>
+        </w:rPr>
+      </w:pPr>
+      <m:oMathPara>
+        <m:oMathParaPr>
+          <m:jc m:val="left"/>
+        </m:oMathParaPr>
+        <m:oMath>
+          <m:f>
+            <m:fPr>
+              <m:ctrlPr>
+                <w:rPr>
+                  <w:rFonts w:ascii="Cambria Math" w:hAnsi="Cambria Math"/>
+                  <w:i/>
+                  <w:sz w:val="20"/>
+                  <w:szCs w:val="20"/>
+                  <w:highlight w:val="yellow"/>
+                </w:rPr>
+              </m:ctrlPr>
+            </m:fPr>
+            <m:num>
+              <m:r>
+                <w:rPr>
+                  <w:rFonts w:ascii="Cambria Math" w:hAnsi="Cambria Math"/>
+                  <w:sz w:val="20"/>
+                  <w:szCs w:val="20"/>
+                  <w:highlight w:val="yellow"/>
+                </w:rPr>
+                <m:t>∂e</m:t>
+              </m:r>
+            </m:num>
+            <m:den>
+              <m:r>
+                <w:rPr>
+                  <w:rFonts w:ascii="Cambria Math" w:hAnsi="Cambria Math"/>
+                  <w:sz w:val="20"/>
+                  <w:szCs w:val="20"/>
+                  <w:highlight w:val="yellow"/>
+                </w:rPr>
+                <m:t>∂</m:t>
+              </m:r>
+              <m:sSub>
+                <m:sSubPr>
+                  <m:ctrlPr>
+                    <w:rPr>
+                      <w:rFonts w:ascii="Cambria Math" w:hAnsi="Cambria Math"/>
+                      <w:i/>
+                      <w:sz w:val="20"/>
+                      <w:szCs w:val="20"/>
+                      <w:highlight w:val="yellow"/>
+                    </w:rPr>
+                  </m:ctrlPr>
+                </m:sSubPr>
+                <m:e>
+                  <m:r>
+                    <w:rPr>
+                      <w:rFonts w:ascii="Cambria Math" w:hAnsi="Cambria Math"/>
+                      <w:sz w:val="20"/>
+                      <w:szCs w:val="20"/>
+                      <w:highlight w:val="yellow"/>
+                    </w:rPr>
+                    <m:t>θ</m:t>
+                  </m:r>
+                </m:e>
+                <m:sub>
+                  <m:r>
+                    <w:rPr>
+                      <w:rFonts w:ascii="Cambria Math" w:hAnsi="Cambria Math"/>
+                      <w:sz w:val="20"/>
+                      <w:szCs w:val="20"/>
+                      <w:highlight w:val="yellow"/>
+                    </w:rPr>
+                    <m:t>1</m:t>
+                  </m:r>
+                </m:sub>
+              </m:sSub>
+            </m:den>
+          </m:f>
+          <m:r>
+            <w:rPr>
+              <w:rFonts w:ascii="Cambria Math" w:hAnsi="Cambria Math"/>
+              <w:sz w:val="20"/>
+              <w:szCs w:val="20"/>
+              <w:highlight w:val="yellow"/>
+            </w:rPr>
+            <m:t>=</m:t>
+          </m:r>
+          <m:f>
+            <m:fPr>
+              <m:ctrlPr>
+                <w:rPr>
+                  <w:rFonts w:ascii="Cambria Math" w:hAnsi="Cambria Math"/>
+                  <w:i/>
+                  <w:sz w:val="20"/>
+                  <w:szCs w:val="20"/>
+                  <w:highlight w:val="yellow"/>
+                </w:rPr>
+              </m:ctrlPr>
+            </m:fPr>
+            <m:num>
+              <m:r>
+                <w:rPr>
+                  <w:rFonts w:ascii="Cambria Math" w:hAnsi="Cambria Math"/>
+                  <w:sz w:val="20"/>
+                  <w:szCs w:val="20"/>
+                  <w:highlight w:val="yellow"/>
+                </w:rPr>
+                <m:t>-B(2ζωp+</m:t>
+              </m:r>
+              <m:sSup>
+                <m:sSupPr>
+                  <m:ctrlPr>
+                    <w:rPr>
+                      <w:rFonts w:ascii="Cambria Math" w:hAnsi="Cambria Math"/>
+                      <w:i/>
+                      <w:sz w:val="20"/>
+                      <w:szCs w:val="20"/>
+                      <w:highlight w:val="yellow"/>
+                    </w:rPr>
+                  </m:ctrlPr>
+                </m:sSupPr>
+                <m:e>
+                  <m:r>
+                    <w:rPr>
+                      <w:rFonts w:ascii="Cambria Math" w:hAnsi="Cambria Math"/>
+                      <w:sz w:val="20"/>
+                      <w:szCs w:val="20"/>
+                      <w:highlight w:val="yellow"/>
+                    </w:rPr>
+                    <m:t>p</m:t>
+                  </m:r>
+                </m:e>
+                <m:sup>
+                  <m:r>
+                    <w:rPr>
+                      <w:rFonts w:ascii="Cambria Math" w:hAnsi="Cambria Math"/>
+                      <w:sz w:val="20"/>
+                      <w:szCs w:val="20"/>
+                      <w:highlight w:val="yellow"/>
+                    </w:rPr>
+                    <m:t>2</m:t>
+                  </m:r>
+                </m:sup>
+              </m:sSup>
+              <m:r>
+                <w:rPr>
+                  <w:rFonts w:ascii="Cambria Math" w:hAnsi="Cambria Math"/>
+                  <w:sz w:val="20"/>
+                  <w:szCs w:val="20"/>
+                  <w:highlight w:val="yellow"/>
+                </w:rPr>
+                <m:t>)</m:t>
+              </m:r>
+              <m:sSub>
+                <m:sSubPr>
+                  <m:ctrlPr>
+                    <w:rPr>
+                      <w:rFonts w:ascii="Cambria Math" w:hAnsi="Cambria Math"/>
+                      <w:i/>
+                      <w:sz w:val="20"/>
+                      <w:szCs w:val="20"/>
+                      <w:highlight w:val="yellow"/>
+                    </w:rPr>
+                  </m:ctrlPr>
+                </m:sSubPr>
+                <m:e>
+                  <m:r>
+                    <w:rPr>
+                      <w:rFonts w:ascii="Cambria Math" w:hAnsi="Cambria Math"/>
+                      <w:sz w:val="20"/>
+                      <w:szCs w:val="20"/>
+                      <w:highlight w:val="yellow"/>
+                    </w:rPr>
+                    <m:t>y</m:t>
+                  </m:r>
+                </m:e>
+                <m:sub>
+                  <m:r>
+                    <w:rPr>
+                      <w:rFonts w:ascii="Cambria Math" w:hAnsi="Cambria Math"/>
+                      <w:sz w:val="20"/>
+                      <w:szCs w:val="20"/>
+                      <w:highlight w:val="yellow"/>
+                    </w:rPr>
+                    <m:t>m</m:t>
+                  </m:r>
+                </m:sub>
+              </m:sSub>
+            </m:num>
+            <m:den>
+              <m:sSup>
+                <m:sSupPr>
+                  <m:ctrlPr>
+                    <w:rPr>
+                      <w:rFonts w:ascii="Cambria Math" w:hAnsi="Cambria Math"/>
+                      <w:i/>
+                      <w:sz w:val="20"/>
+                      <w:szCs w:val="20"/>
+                      <w:highlight w:val="yellow"/>
+                    </w:rPr>
+                  </m:ctrlPr>
+                </m:sSupPr>
+                <m:e>
+                  <m:r>
+                    <w:rPr>
+                      <w:rFonts w:ascii="Cambria Math" w:hAnsi="Cambria Math"/>
+                      <w:sz w:val="20"/>
+                      <w:szCs w:val="20"/>
+                      <w:highlight w:val="yellow"/>
+                    </w:rPr>
+                    <m:t>(p</m:t>
+                  </m:r>
+                </m:e>
+                <m:sup>
+                  <m:r>
+                    <w:rPr>
+                      <w:rFonts w:ascii="Cambria Math" w:hAnsi="Cambria Math"/>
+                      <w:sz w:val="20"/>
+                      <w:szCs w:val="20"/>
+                      <w:highlight w:val="yellow"/>
+                    </w:rPr>
+                    <m:t>2</m:t>
+                  </m:r>
+                </m:sup>
+              </m:sSup>
+              <m:r>
+                <w:rPr>
+                  <w:rFonts w:ascii="Cambria Math" w:hAnsi="Cambria Math"/>
+                  <w:sz w:val="20"/>
+                  <w:szCs w:val="20"/>
+                  <w:highlight w:val="yellow"/>
+                </w:rPr>
+                <m:t>+2ζωp+</m:t>
+              </m:r>
+              <m:sSup>
+                <m:sSupPr>
+                  <m:ctrlPr>
+                    <w:rPr>
+                      <w:rFonts w:ascii="Cambria Math" w:hAnsi="Cambria Math"/>
+                      <w:i/>
+                      <w:sz w:val="20"/>
+                      <w:szCs w:val="20"/>
+                      <w:highlight w:val="yellow"/>
+                    </w:rPr>
+                  </m:ctrlPr>
+                </m:sSupPr>
+                <m:e>
+                  <m:r>
+                    <w:rPr>
+                      <w:rFonts w:ascii="Cambria Math" w:hAnsi="Cambria Math"/>
+                      <w:sz w:val="20"/>
+                      <w:szCs w:val="20"/>
+                      <w:highlight w:val="yellow"/>
+                    </w:rPr>
+                    <m:t>ω</m:t>
+                  </m:r>
+                </m:e>
+                <m:sup>
+                  <m:r>
+                    <w:rPr>
+                      <w:rFonts w:ascii="Cambria Math" w:hAnsi="Cambria Math"/>
+                      <w:sz w:val="20"/>
+                      <w:szCs w:val="20"/>
+                      <w:highlight w:val="yellow"/>
+                    </w:rPr>
+                    <m:t>2</m:t>
+                  </m:r>
+                </m:sup>
+              </m:sSup>
+              <m:r>
+                <w:rPr>
+                  <w:rFonts w:ascii="Cambria Math" w:hAnsi="Cambria Math"/>
+                  <w:sz w:val="20"/>
+                  <w:szCs w:val="20"/>
+                  <w:highlight w:val="yellow"/>
+                </w:rPr>
+                <m:t>)</m:t>
+              </m:r>
+              <m:sSup>
+                <m:sSupPr>
+                  <m:ctrlPr>
+                    <w:rPr>
+                      <w:rFonts w:ascii="Cambria Math" w:hAnsi="Cambria Math"/>
+                      <w:i/>
+                      <w:sz w:val="20"/>
+                      <w:szCs w:val="20"/>
+                      <w:highlight w:val="yellow"/>
+                    </w:rPr>
+                  </m:ctrlPr>
+                </m:sSupPr>
+                <m:e>
+                  <m:r>
+                    <w:rPr>
+                      <w:rFonts w:ascii="Cambria Math" w:hAnsi="Cambria Math"/>
+                      <w:sz w:val="20"/>
+                      <w:szCs w:val="20"/>
+                      <w:highlight w:val="yellow"/>
+                    </w:rPr>
+                    <m:t>ω</m:t>
+                  </m:r>
+                </m:e>
+                <m:sup>
+                  <m:r>
+                    <w:rPr>
+                      <w:rFonts w:ascii="Cambria Math" w:hAnsi="Cambria Math"/>
+                      <w:sz w:val="20"/>
+                      <w:szCs w:val="20"/>
+                      <w:highlight w:val="yellow"/>
+                    </w:rPr>
+                    <m:t>2</m:t>
+                  </m:r>
+                </m:sup>
+              </m:sSup>
+            </m:den>
+          </m:f>
+        </m:oMath>
+      </m:oMathPara>
+    </w:p>
+    <w:p>
+      <w:pPr>
+        <w:rPr>
+          <w:sz w:val="20"/>
+          <w:szCs w:val="20"/>
+        </w:rPr>
+      </w:pPr>
+      <m:oMathPara>
+        <m:oMathParaPr>
+          <m:jc m:val="left"/>
+        </m:oMathParaPr>
+        <m:oMath>
+          <m:f>
+            <m:fPr>
+              <m:ctrlPr>
+                <w:rPr>
+                  <w:rFonts w:ascii="Cambria Math" w:hAnsi="Cambria Math"/>
+                  <w:i/>
+                  <w:sz w:val="20"/>
+                  <w:szCs w:val="20"/>
+                </w:rPr>
+              </m:ctrlPr>
+            </m:fPr>
+            <m:num>
+              <m:r>
+                <w:rPr>
+                  <w:rFonts w:ascii="Cambria Math" w:hAnsi="Cambria Math"/>
+                  <w:sz w:val="20"/>
+                  <w:szCs w:val="20"/>
+                </w:rPr>
+                <m:t>∂e</m:t>
+              </m:r>
+            </m:num>
+            <m:den>
+              <m:r>
+                <w:rPr>
+                  <w:rFonts w:ascii="Cambria Math" w:hAnsi="Cambria Math"/>
+                  <w:sz w:val="20"/>
+                  <w:szCs w:val="20"/>
+                </w:rPr>
+                <m:t>∂</m:t>
+              </m:r>
+              <m:sSub>
+                <m:sSubPr>
+                  <m:ctrlPr>
+                    <w:rPr>
+                      <w:rFonts w:ascii="Cambria Math" w:hAnsi="Cambria Math"/>
+                      <w:i/>
+                      <w:sz w:val="20"/>
+                      <w:szCs w:val="20"/>
+                    </w:rPr>
+                  </m:ctrlPr>
+                </m:sSubPr>
+                <m:e>
+                  <m:r>
+                    <w:rPr>
+                      <w:rFonts w:ascii="Cambria Math" w:hAnsi="Cambria Math"/>
+                      <w:sz w:val="20"/>
+                      <w:szCs w:val="20"/>
+                    </w:rPr>
+                    <m:t>θ</m:t>
+                  </m:r>
+                </m:e>
+                <m:sub>
+                  <m:r>
+                    <w:rPr>
+                      <w:rFonts w:ascii="Cambria Math" w:hAnsi="Cambria Math"/>
+                      <w:sz w:val="20"/>
+                      <w:szCs w:val="20"/>
+                    </w:rPr>
+                    <m:t>2</m:t>
+                  </m:r>
+                </m:sub>
+              </m:sSub>
+            </m:den>
+          </m:f>
+          <m:r>
+            <w:rPr>
+              <w:rFonts w:ascii="Cambria Math" w:hAnsi="Cambria Math"/>
+              <w:sz w:val="20"/>
+              <w:szCs w:val="20"/>
+            </w:rPr>
+            <m:t>=</m:t>
+          </m:r>
+          <m:f>
+            <m:fPr>
+              <m:ctrlPr>
+                <w:rPr>
+                  <w:rFonts w:ascii="Cambria Math" w:hAnsi="Cambria Math"/>
+                  <w:i/>
+                  <w:sz w:val="20"/>
+                  <w:szCs w:val="20"/>
+                </w:rPr>
+              </m:ctrlPr>
+            </m:fPr>
+            <m:num>
+              <m:sSup>
+                <m:sSupPr>
+                  <m:ctrlPr>
+                    <w:rPr>
+                      <w:rFonts w:ascii="Cambria Math" w:hAnsi="Cambria Math"/>
+                      <w:i/>
+                      <w:sz w:val="20"/>
+                      <w:szCs w:val="20"/>
+                    </w:rPr>
+                  </m:ctrlPr>
+                </m:sSupPr>
+                <m:e>
+                  <m:r>
+                    <w:rPr>
+                      <w:rFonts w:ascii="Cambria Math" w:hAnsi="Cambria Math"/>
+                      <w:sz w:val="20"/>
+                      <w:szCs w:val="20"/>
+                    </w:rPr>
+                    <m:t>B</m:t>
+                  </m:r>
+                </m:e>
+                <m:sup>
+                  <m:r>
+                    <w:rPr>
+                      <w:rFonts w:ascii="Cambria Math" w:hAnsi="Cambria Math"/>
+                      <w:sz w:val="20"/>
+                      <w:szCs w:val="20"/>
+                    </w:rPr>
+                    <m:t>2</m:t>
+                  </m:r>
+                </m:sup>
+              </m:sSup>
+              <m:r>
+                <w:rPr>
+                  <w:rFonts w:ascii="Cambria Math" w:hAnsi="Cambria Math"/>
+                  <w:sz w:val="20"/>
+                  <w:szCs w:val="20"/>
+                </w:rPr>
+                <m:t>p</m:t>
+              </m:r>
+              <m:sSub>
+                <m:sSubPr>
+                  <m:ctrlPr>
+                    <w:rPr>
+                      <w:rFonts w:ascii="Cambria Math" w:hAnsi="Cambria Math"/>
+                      <w:i/>
+                      <w:sz w:val="20"/>
+                      <w:szCs w:val="20"/>
+                    </w:rPr>
+                  </m:ctrlPr>
+                </m:sSubPr>
+                <m:e>
+                  <m:r>
+                    <w:rPr>
+                      <w:rFonts w:ascii="Cambria Math" w:hAnsi="Cambria Math"/>
+                      <w:sz w:val="20"/>
+                      <w:szCs w:val="20"/>
+                    </w:rPr>
+                    <m:t>θ</m:t>
+                  </m:r>
+                </m:e>
+                <m:sub>
+                  <m:r>
+                    <w:rPr>
+                      <w:rFonts w:ascii="Cambria Math" w:hAnsi="Cambria Math"/>
+                      <w:sz w:val="20"/>
+                      <w:szCs w:val="20"/>
+                    </w:rPr>
+                    <m:t>1</m:t>
+                  </m:r>
+                </m:sub>
+              </m:sSub>
+              <m:sSub>
+                <m:sSubPr>
+                  <m:ctrlPr>
+                    <w:rPr>
+                      <w:rFonts w:ascii="Cambria Math" w:hAnsi="Cambria Math"/>
+                      <w:i/>
+                      <w:sz w:val="20"/>
+                      <w:szCs w:val="20"/>
+                    </w:rPr>
+                  </m:ctrlPr>
+                </m:sSubPr>
+                <m:e>
+                  <m:r>
+                    <w:rPr>
+                      <w:rFonts w:ascii="Cambria Math" w:hAnsi="Cambria Math"/>
+                      <w:sz w:val="20"/>
+                      <w:szCs w:val="20"/>
+                    </w:rPr>
+                    <m:t>u</m:t>
+                  </m:r>
+                </m:e>
+                <m:sub>
+                  <m:r>
+                    <w:rPr>
+                      <w:rFonts w:ascii="Cambria Math" w:hAnsi="Cambria Math"/>
+                      <w:sz w:val="20"/>
+                      <w:szCs w:val="20"/>
+                    </w:rPr>
+                    <m:t>c</m:t>
+                  </m:r>
+                </m:sub>
+              </m:sSub>
+            </m:num>
+            <m:den>
+              <m:sSup>
+                <m:sSupPr>
+                  <m:ctrlPr>
+                    <w:rPr>
+                      <w:rFonts w:ascii="Cambria Math" w:hAnsi="Cambria Math"/>
+                      <w:i/>
+                      <w:sz w:val="20"/>
+                      <w:szCs w:val="20"/>
+                    </w:rPr>
+                  </m:ctrlPr>
+                </m:sSupPr>
+                <m:e>
+                  <m:r>
+                    <w:rPr>
+                      <w:rFonts w:ascii="Cambria Math" w:hAnsi="Cambria Math"/>
+                      <w:sz w:val="20"/>
+                      <w:szCs w:val="20"/>
+                    </w:rPr>
+                    <m:t>(</m:t>
+                  </m:r>
+                  <m:sSup>
+                    <m:sSupPr>
+                      <m:ctrlPr>
+                        <w:rPr>
+                          <w:rFonts w:ascii="Cambria Math" w:hAnsi="Cambria Math"/>
+                          <w:i/>
+                          <w:sz w:val="20"/>
+                          <w:szCs w:val="20"/>
+                        </w:rPr>
+                      </m:ctrlPr>
+                    </m:sSupPr>
+                    <m:e>
+                      <m:r>
+                        <w:rPr>
+                          <w:rFonts w:ascii="Cambria Math" w:hAnsi="Cambria Math"/>
+                          <w:sz w:val="20"/>
+                          <w:szCs w:val="20"/>
+                        </w:rPr>
+                        <m:t>p</m:t>
+                      </m:r>
+                    </m:e>
+                    <m:sup>
+                      <m:r>
+                        <w:rPr>
+                          <w:rFonts w:ascii="Cambria Math" w:hAnsi="Cambria Math"/>
+                          <w:sz w:val="20"/>
+                          <w:szCs w:val="20"/>
+                        </w:rPr>
+                        <m:t>2</m:t>
+                      </m:r>
+                    </m:sup>
+                  </m:sSup>
+                  <m:r>
+                    <w:rPr>
+                      <w:rFonts w:ascii="Cambria Math" w:hAnsi="Cambria Math"/>
+                      <w:sz w:val="20"/>
+                      <w:szCs w:val="20"/>
+                    </w:rPr>
+                    <m:t>+</m:t>
+                  </m:r>
+                  <m:d>
+                    <m:dPr>
+                      <m:ctrlPr>
+                        <w:rPr>
+                          <w:rFonts w:ascii="Cambria Math" w:hAnsi="Cambria Math"/>
+                          <w:i/>
+                          <w:sz w:val="20"/>
+                          <w:szCs w:val="20"/>
+                        </w:rPr>
+                      </m:ctrlPr>
+                    </m:dPr>
+                    <m:e>
+                      <m:r>
+                        <w:rPr>
+                          <w:rFonts w:ascii="Cambria Math" w:hAnsi="Cambria Math"/>
+                          <w:sz w:val="20"/>
+                          <w:szCs w:val="20"/>
+                        </w:rPr>
+                        <m:t>B</m:t>
+                      </m:r>
+                      <m:sSub>
+                        <m:sSubPr>
+                          <m:ctrlPr>
+                            <w:rPr>
+                              <w:rFonts w:ascii="Cambria Math" w:hAnsi="Cambria Math"/>
+                              <w:i/>
+                              <w:sz w:val="20"/>
+                              <w:szCs w:val="20"/>
+                            </w:rPr>
+                          </m:ctrlPr>
+                        </m:sSubPr>
+                        <m:e>
+                          <m:r>
+                            <w:rPr>
+                              <w:rFonts w:ascii="Cambria Math" w:hAnsi="Cambria Math"/>
+                              <w:sz w:val="20"/>
+                              <w:szCs w:val="20"/>
+                            </w:rPr>
+                            <m:t>θ</m:t>
+                          </m:r>
+                        </m:e>
+                        <m:sub>
+                          <m:r>
+                            <w:rPr>
+                              <w:rFonts w:ascii="Cambria Math" w:hAnsi="Cambria Math"/>
+                              <w:sz w:val="20"/>
+                              <w:szCs w:val="20"/>
+                            </w:rPr>
+                            <m:t>2</m:t>
+                          </m:r>
+                        </m:sub>
+                      </m:sSub>
+                      <m:r>
+                        <w:rPr>
+                          <w:rFonts w:ascii="Cambria Math" w:hAnsi="Cambria Math"/>
+                          <w:sz w:val="20"/>
+                          <w:szCs w:val="20"/>
+                        </w:rPr>
+                        <m:t>+B</m:t>
+                      </m:r>
+                    </m:e>
+                  </m:d>
+                  <m:r>
+                    <w:rPr>
+                      <w:rFonts w:ascii="Cambria Math" w:hAnsi="Cambria Math"/>
+                      <w:sz w:val="20"/>
+                      <w:szCs w:val="20"/>
+                    </w:rPr>
+                    <m:t>p-B</m:t>
+                  </m:r>
+                  <m:sSub>
+                    <m:sSubPr>
+                      <m:ctrlPr>
+                        <w:rPr>
+                          <w:rFonts w:ascii="Cambria Math" w:hAnsi="Cambria Math"/>
+                          <w:i/>
+                          <w:sz w:val="20"/>
+                          <w:szCs w:val="20"/>
+                        </w:rPr>
+                      </m:ctrlPr>
+                    </m:sSubPr>
+                    <m:e>
+                      <m:r>
+                        <w:rPr>
+                          <w:rFonts w:ascii="Cambria Math" w:hAnsi="Cambria Math"/>
+                          <w:sz w:val="20"/>
+                          <w:szCs w:val="20"/>
+                        </w:rPr>
+                        <m:t>θ</m:t>
+                      </m:r>
+                    </m:e>
+                    <m:sub>
+                      <m:r>
+                        <w:rPr>
+                          <w:rFonts w:ascii="Cambria Math" w:hAnsi="Cambria Math"/>
+                          <w:sz w:val="20"/>
+                          <w:szCs w:val="20"/>
+                        </w:rPr>
+                        <m:t>1</m:t>
+                      </m:r>
+                    </m:sub>
+                  </m:sSub>
+                  <m:r>
+                    <w:rPr>
+                      <w:rFonts w:ascii="Cambria Math" w:hAnsi="Cambria Math"/>
+                      <w:sz w:val="20"/>
+                      <w:szCs w:val="20"/>
+                    </w:rPr>
+                    <m:t>)</m:t>
+                  </m:r>
+                </m:e>
+                <m:sup>
+                  <m:r>
+                    <w:rPr>
+                      <w:rFonts w:ascii="Cambria Math" w:hAnsi="Cambria Math"/>
+                      <w:sz w:val="20"/>
+                      <w:szCs w:val="20"/>
+                    </w:rPr>
+                    <m:t>2</m:t>
+                  </m:r>
+                </m:sup>
+              </m:sSup>
+            </m:den>
+          </m:f>
+        </m:oMath>
+      </m:oMathPara>
+    </w:p>
+    <w:p>
+      <w:pPr>
+        <w:rPr>
+          <w:sz w:val="20"/>
+          <w:szCs w:val="20"/>
+        </w:rPr>
+      </w:pPr>
+      <m:oMathPara>
+        <m:oMathParaPr>
+          <m:jc m:val="left"/>
+        </m:oMathParaPr>
+        <m:oMath>
+          <m:f>
+            <m:fPr>
+              <m:ctrlPr>
+                <w:rPr>
+                  <w:rFonts w:ascii="Cambria Math" w:hAnsi="Cambria Math"/>
+                  <w:i/>
+                  <w:sz w:val="20"/>
+                  <w:szCs w:val="20"/>
+                </w:rPr>
+              </m:ctrlPr>
+            </m:fPr>
+            <m:num>
+              <m:r>
+                <w:rPr>
+                  <w:rFonts w:ascii="Cambria Math" w:hAnsi="Cambria Math"/>
+                  <w:sz w:val="20"/>
+                  <w:szCs w:val="20"/>
+                </w:rPr>
+                <m:t>∂e</m:t>
+              </m:r>
+            </m:num>
+            <m:den>
+              <m:r>
+                <w:rPr>
+                  <w:rFonts w:ascii="Cambria Math" w:hAnsi="Cambria Math"/>
+                  <w:sz w:val="20"/>
+                  <w:szCs w:val="20"/>
+                </w:rPr>
+                <m:t>∂</m:t>
+              </m:r>
+              <m:sSub>
+                <m:sSubPr>
+                  <m:ctrlPr>
+                    <w:rPr>
+                      <w:rFonts w:ascii="Cambria Math" w:hAnsi="Cambria Math"/>
+                      <w:i/>
+                      <w:sz w:val="20"/>
+                      <w:szCs w:val="20"/>
+                    </w:rPr>
+                  </m:ctrlPr>
+                </m:sSubPr>
+                <m:e>
+                  <m:r>
+                    <w:rPr>
+                      <w:rFonts w:ascii="Cambria Math" w:hAnsi="Cambria Math"/>
+                      <w:sz w:val="20"/>
+                      <w:szCs w:val="20"/>
+                    </w:rPr>
+                    <m:t>θ</m:t>
+                  </m:r>
+                </m:e>
+                <m:sub>
+                  <m:r>
+                    <w:rPr>
+                      <w:rFonts w:ascii="Cambria Math" w:hAnsi="Cambria Math"/>
+                      <w:sz w:val="20"/>
+                      <w:szCs w:val="20"/>
+                    </w:rPr>
+                    <m:t>2</m:t>
+                  </m:r>
+                </m:sub>
+              </m:sSub>
+            </m:den>
+          </m:f>
+          <m:r>
+            <w:rPr>
+              <w:rFonts w:ascii="Cambria Math" w:hAnsi="Cambria Math"/>
+              <w:sz w:val="20"/>
+              <w:szCs w:val="20"/>
+            </w:rPr>
+            <m:t>=</m:t>
+          </m:r>
+          <m:f>
+            <m:fPr>
+              <m:ctrlPr>
+                <w:rPr>
+                  <w:rFonts w:ascii="Cambria Math" w:hAnsi="Cambria Math"/>
+                  <w:i/>
+                  <w:sz w:val="20"/>
+                  <w:szCs w:val="20"/>
+                </w:rPr>
+              </m:ctrlPr>
+            </m:fPr>
+            <m:num>
+              <m:r>
+                <w:rPr>
+                  <w:rFonts w:ascii="Cambria Math" w:hAnsi="Cambria Math"/>
+                  <w:sz w:val="20"/>
+                  <w:szCs w:val="20"/>
+                </w:rPr>
+                <m:t>-B</m:t>
+              </m:r>
+              <m:sSup>
+                <m:sSupPr>
+                  <m:ctrlPr>
+                    <w:rPr>
+                      <w:rFonts w:ascii="Cambria Math" w:hAnsi="Cambria Math"/>
+                      <w:i/>
+                      <w:sz w:val="20"/>
+                      <w:szCs w:val="20"/>
+                    </w:rPr>
+                  </m:ctrlPr>
+                </m:sSupPr>
+                <m:e>
+                  <m:r>
+                    <w:rPr>
+                      <w:rFonts w:ascii="Cambria Math" w:hAnsi="Cambria Math"/>
+                      <w:sz w:val="20"/>
+                      <w:szCs w:val="20"/>
+                    </w:rPr>
+                    <m:t>ω</m:t>
+                  </m:r>
+                </m:e>
+                <m:sup>
+                  <m:r>
+                    <w:rPr>
+                      <w:rFonts w:ascii="Cambria Math" w:hAnsi="Cambria Math"/>
+                      <w:sz w:val="20"/>
+                      <w:szCs w:val="20"/>
+                    </w:rPr>
+                    <m:t>2</m:t>
+                  </m:r>
+                </m:sup>
+              </m:sSup>
+              <m:r>
+                <w:rPr>
+                  <w:rFonts w:ascii="Cambria Math" w:hAnsi="Cambria Math"/>
+                  <w:sz w:val="20"/>
+                  <w:szCs w:val="20"/>
+                </w:rPr>
+                <m:t>p</m:t>
+              </m:r>
+            </m:num>
+            <m:den>
+              <m:sSup>
+                <m:sSupPr>
+                  <m:ctrlPr>
+                    <w:rPr>
+                      <w:rFonts w:ascii="Cambria Math" w:hAnsi="Cambria Math"/>
+                      <w:i/>
+                      <w:sz w:val="20"/>
+                      <w:szCs w:val="20"/>
+                    </w:rPr>
+                  </m:ctrlPr>
+                </m:sSupPr>
+                <m:e>
+                  <m:r>
+                    <w:rPr>
+                      <w:rFonts w:ascii="Cambria Math" w:hAnsi="Cambria Math"/>
+                      <w:sz w:val="20"/>
+                      <w:szCs w:val="20"/>
+                    </w:rPr>
+                    <m:t>(</m:t>
+                  </m:r>
+                  <m:sSup>
+                    <m:sSupPr>
+                      <m:ctrlPr>
+                        <w:rPr>
+                          <w:rFonts w:ascii="Cambria Math" w:hAnsi="Cambria Math"/>
+                          <w:i/>
+                          <w:sz w:val="20"/>
+                          <w:szCs w:val="20"/>
+                        </w:rPr>
+                      </m:ctrlPr>
+                    </m:sSupPr>
+                    <m:e>
+                      <m:r>
+                        <w:rPr>
+                          <w:rFonts w:ascii="Cambria Math" w:hAnsi="Cambria Math"/>
+                          <w:sz w:val="20"/>
+                          <w:szCs w:val="20"/>
+                        </w:rPr>
+                        <m:t>p</m:t>
+                      </m:r>
+                    </m:e>
+                    <m:sup>
+                      <m:r>
+                        <w:rPr>
+                          <w:rFonts w:ascii="Cambria Math" w:hAnsi="Cambria Math"/>
+                          <w:sz w:val="20"/>
+                          <w:szCs w:val="20"/>
+                        </w:rPr>
+                        <m:t>2</m:t>
+                      </m:r>
+                    </m:sup>
+                  </m:sSup>
+                  <m:r>
+                    <w:rPr>
+                      <w:rFonts w:ascii="Cambria Math" w:hAnsi="Cambria Math"/>
+                      <w:sz w:val="20"/>
+                      <w:szCs w:val="20"/>
+                    </w:rPr>
+                    <m:t>+2ζωp+</m:t>
+                  </m:r>
+                  <m:sSup>
+                    <m:sSupPr>
+                      <m:ctrlPr>
+                        <w:rPr>
+                          <w:rFonts w:ascii="Cambria Math" w:hAnsi="Cambria Math"/>
+                          <w:i/>
+                          <w:sz w:val="20"/>
+                          <w:szCs w:val="20"/>
+                        </w:rPr>
+                      </m:ctrlPr>
+                    </m:sSupPr>
+                    <m:e>
+                      <m:r>
+                        <w:rPr>
+                          <w:rFonts w:ascii="Cambria Math" w:hAnsi="Cambria Math"/>
+                          <w:sz w:val="20"/>
+                          <w:szCs w:val="20"/>
+                        </w:rPr>
+                        <m:t>ω</m:t>
+                      </m:r>
+                    </m:e>
+                    <m:sup>
+                      <m:r>
+                        <w:rPr>
+                          <w:rFonts w:ascii="Cambria Math" w:hAnsi="Cambria Math"/>
+                          <w:sz w:val="20"/>
+                          <w:szCs w:val="20"/>
+                        </w:rPr>
+                        <m:t>2</m:t>
+                      </m:r>
+                    </m:sup>
+                  </m:sSup>
+                  <m:r>
+                    <w:rPr>
+                      <w:rFonts w:ascii="Cambria Math" w:hAnsi="Cambria Math"/>
+                      <w:sz w:val="20"/>
+                      <w:szCs w:val="20"/>
+                    </w:rPr>
+                    <m:t>)</m:t>
+                  </m:r>
+                </m:e>
+                <m:sup>
+                  <m:r>
+                    <w:rPr>
+                      <w:rFonts w:ascii="Cambria Math" w:hAnsi="Cambria Math"/>
+                      <w:sz w:val="20"/>
+                      <w:szCs w:val="20"/>
+                    </w:rPr>
+                    <m:t>2</m:t>
+                  </m:r>
+                </m:sup>
+              </m:sSup>
+            </m:den>
+          </m:f>
+          <m:f>
+            <m:fPr>
+              <m:ctrlPr>
+                <w:rPr>
+                  <w:rFonts w:ascii="Cambria Math" w:hAnsi="Cambria Math"/>
+                  <w:i/>
+                  <w:sz w:val="20"/>
+                  <w:szCs w:val="20"/>
+                </w:rPr>
+              </m:ctrlPr>
+            </m:fPr>
+            <m:num>
+              <m:sSup>
+                <m:sSupPr>
+                  <m:ctrlPr>
+                    <w:rPr>
+                      <w:rFonts w:ascii="Cambria Math" w:hAnsi="Cambria Math"/>
+                      <w:i/>
+                      <w:sz w:val="20"/>
+                      <w:szCs w:val="20"/>
+                    </w:rPr>
+                  </m:ctrlPr>
+                </m:sSupPr>
+                <m:e>
+                  <m:r>
+                    <w:rPr>
+                      <w:rFonts w:ascii="Cambria Math" w:hAnsi="Cambria Math"/>
+                      <w:sz w:val="20"/>
+                      <w:szCs w:val="20"/>
+                    </w:rPr>
+                    <m:t>p</m:t>
+                  </m:r>
+                </m:e>
+                <m:sup>
+                  <m:r>
+                    <w:rPr>
+                      <w:rFonts w:ascii="Cambria Math" w:hAnsi="Cambria Math"/>
+                      <w:sz w:val="20"/>
+                      <w:szCs w:val="20"/>
+                    </w:rPr>
+                    <m:t>2</m:t>
+                  </m:r>
+                </m:sup>
+              </m:sSup>
+              <m:r>
+                <w:rPr>
+                  <w:rFonts w:ascii="Cambria Math" w:hAnsi="Cambria Math"/>
+                  <w:sz w:val="20"/>
+                  <w:szCs w:val="20"/>
+                </w:rPr>
+                <m:t>+2ζωp+</m:t>
+              </m:r>
+              <m:sSup>
+                <m:sSupPr>
+                  <m:ctrlPr>
+                    <w:rPr>
+                      <w:rFonts w:ascii="Cambria Math" w:hAnsi="Cambria Math"/>
+                      <w:i/>
+                      <w:sz w:val="20"/>
+                      <w:szCs w:val="20"/>
+                    </w:rPr>
+                  </m:ctrlPr>
+                </m:sSupPr>
+                <m:e>
+                  <m:r>
+                    <w:rPr>
+                      <w:rFonts w:ascii="Cambria Math" w:hAnsi="Cambria Math"/>
+                      <w:sz w:val="20"/>
+                      <w:szCs w:val="20"/>
+                    </w:rPr>
+                    <m:t>ω</m:t>
+                  </m:r>
+                </m:e>
+                <m:sup>
+                  <m:r>
+                    <w:rPr>
+                      <w:rFonts w:ascii="Cambria Math" w:hAnsi="Cambria Math"/>
+                      <w:sz w:val="20"/>
+                      <w:szCs w:val="20"/>
+                    </w:rPr>
+                    <m:t>2</m:t>
+                  </m:r>
+                </m:sup>
+              </m:sSup>
+            </m:num>
+            <m:den>
+              <m:sSup>
+                <m:sSupPr>
+                  <m:ctrlPr>
+                    <w:rPr>
+                      <w:rFonts w:ascii="Cambria Math" w:hAnsi="Cambria Math"/>
+                      <w:i/>
+                      <w:sz w:val="20"/>
+                      <w:szCs w:val="20"/>
+                    </w:rPr>
+                  </m:ctrlPr>
+                </m:sSupPr>
+                <m:e>
+                  <m:r>
+                    <w:rPr>
+                      <w:rFonts w:ascii="Cambria Math" w:hAnsi="Cambria Math"/>
+                      <w:sz w:val="20"/>
+                      <w:szCs w:val="20"/>
+                    </w:rPr>
+                    <m:t>ω</m:t>
+                  </m:r>
+                </m:e>
+                <m:sup>
+                  <m:r>
+                    <w:rPr>
+                      <w:rFonts w:ascii="Cambria Math" w:hAnsi="Cambria Math"/>
+                      <w:sz w:val="20"/>
+                      <w:szCs w:val="20"/>
+                    </w:rPr>
+                    <m:t>2</m:t>
+                  </m:r>
+                </m:sup>
+              </m:sSup>
+            </m:den>
+          </m:f>
+          <m:sSub>
+            <m:sSubPr>
+              <m:ctrlPr>
+                <w:rPr>
+                  <w:rFonts w:ascii="Cambria Math" w:hAnsi="Cambria Math"/>
+                  <w:i/>
+                  <w:sz w:val="20"/>
+                  <w:szCs w:val="20"/>
+                </w:rPr>
+              </m:ctrlPr>
+            </m:sSubPr>
+            <m:e>
+              <m:r>
+                <w:rPr>
+                  <w:rFonts w:ascii="Cambria Math" w:hAnsi="Cambria Math"/>
+                  <w:sz w:val="20"/>
+                  <w:szCs w:val="20"/>
+                </w:rPr>
+                <m:t>y</m:t>
+              </m:r>
+            </m:e>
+            <m:sub>
+              <m:r>
+                <w:rPr>
+                  <w:rFonts w:ascii="Cambria Math" w:hAnsi="Cambria Math"/>
+                  <w:sz w:val="20"/>
+                  <w:szCs w:val="20"/>
+                </w:rPr>
+                <m:t>m</m:t>
+              </m:r>
+            </m:sub>
+          </m:sSub>
+        </m:oMath>
+      </m:oMathPara>
+    </w:p>
+    <w:p>
+      <w:pPr>
+        <w:rPr>
+          <w:sz w:val="20"/>
+          <w:szCs w:val="20"/>
+        </w:rPr>
+      </w:pPr>
+      <m:oMathPara>
+        <m:oMathParaPr>
+          <m:jc m:val="left"/>
+        </m:oMathParaPr>
+        <m:oMath>
+          <m:f>
+            <m:fPr>
+              <m:ctrlPr>
+                <w:rPr>
+                  <w:rFonts w:ascii="Cambria Math" w:hAnsi="Cambria Math"/>
+                  <w:i/>
+                  <w:sz w:val="20"/>
+                  <w:szCs w:val="20"/>
+                  <w:highlight w:val="yellow"/>
+                </w:rPr>
+              </m:ctrlPr>
+            </m:fPr>
+            <m:num>
+              <m:r>
+                <w:rPr>
+                  <w:rFonts w:ascii="Cambria Math" w:hAnsi="Cambria Math"/>
+                  <w:sz w:val="20"/>
+                  <w:szCs w:val="20"/>
+                  <w:highlight w:val="yellow"/>
+                </w:rPr>
+                <m:t>∂e</m:t>
+              </m:r>
+            </m:num>
+            <m:den>
+              <m:r>
+                <w:rPr>
+                  <w:rFonts w:ascii="Cambria Math" w:hAnsi="Cambria Math"/>
+                  <w:sz w:val="20"/>
+                  <w:szCs w:val="20"/>
+                  <w:highlight w:val="yellow"/>
+                </w:rPr>
+                <m:t>∂</m:t>
+              </m:r>
+              <m:sSub>
+                <m:sSubPr>
+                  <m:ctrlPr>
+                    <w:rPr>
+                      <w:rFonts w:ascii="Cambria Math" w:hAnsi="Cambria Math"/>
+                      <w:i/>
+                      <w:sz w:val="20"/>
+                      <w:szCs w:val="20"/>
+                      <w:highlight w:val="yellow"/>
+                    </w:rPr>
+                  </m:ctrlPr>
+                </m:sSubPr>
+                <m:e>
+                  <m:r>
+                    <w:rPr>
+                      <w:rFonts w:ascii="Cambria Math" w:hAnsi="Cambria Math"/>
+                      <w:sz w:val="20"/>
+                      <w:szCs w:val="20"/>
+                      <w:highlight w:val="yellow"/>
+                    </w:rPr>
+                    <m:t>θ</m:t>
+                  </m:r>
+                </m:e>
+                <m:sub>
+                  <m:r>
+                    <w:rPr>
+                      <w:rFonts w:ascii="Cambria Math" w:hAnsi="Cambria Math"/>
+                      <w:sz w:val="20"/>
+                      <w:szCs w:val="20"/>
+                      <w:highlight w:val="yellow"/>
+                    </w:rPr>
+                    <m:t>2</m:t>
+                  </m:r>
+                </m:sub>
+              </m:sSub>
+            </m:den>
+          </m:f>
+          <m:r>
+            <w:rPr>
+              <w:rFonts w:ascii="Cambria Math" w:hAnsi="Cambria Math"/>
+              <w:sz w:val="20"/>
+              <w:szCs w:val="20"/>
+              <w:highlight w:val="yellow"/>
+            </w:rPr>
+            <m:t>=</m:t>
+          </m:r>
+          <m:f>
+            <m:fPr>
+              <m:ctrlPr>
+                <w:rPr>
+                  <w:rFonts w:ascii="Cambria Math" w:hAnsi="Cambria Math"/>
+                  <w:i/>
+                  <w:sz w:val="20"/>
+                  <w:szCs w:val="20"/>
+                  <w:highlight w:val="yellow"/>
+                </w:rPr>
+              </m:ctrlPr>
+            </m:fPr>
+            <m:num>
+              <m:r>
+                <w:rPr>
+                  <w:rFonts w:ascii="Cambria Math" w:hAnsi="Cambria Math"/>
+                  <w:sz w:val="20"/>
+                  <w:szCs w:val="20"/>
+                  <w:highlight w:val="yellow"/>
+                </w:rPr>
+                <m:t>-Bp</m:t>
+              </m:r>
+              <m:sSub>
+                <m:sSubPr>
+                  <m:ctrlPr>
+                    <w:rPr>
+                      <w:rFonts w:ascii="Cambria Math" w:hAnsi="Cambria Math"/>
+                      <w:i/>
+                      <w:sz w:val="20"/>
+                      <w:szCs w:val="20"/>
+                      <w:highlight w:val="yellow"/>
+                    </w:rPr>
+                  </m:ctrlPr>
+                </m:sSubPr>
+                <m:e>
+                  <m:r>
+                    <w:rPr>
+                      <w:rFonts w:ascii="Cambria Math" w:hAnsi="Cambria Math"/>
+                      <w:sz w:val="20"/>
+                      <w:szCs w:val="20"/>
+                      <w:highlight w:val="yellow"/>
+                    </w:rPr>
+                    <m:t>y</m:t>
+                  </m:r>
+                </m:e>
+                <m:sub>
+                  <m:r>
+                    <w:rPr>
+                      <w:rFonts w:ascii="Cambria Math" w:hAnsi="Cambria Math"/>
+                      <w:sz w:val="20"/>
+                      <w:szCs w:val="20"/>
+                      <w:highlight w:val="yellow"/>
+                    </w:rPr>
+                    <m:t>m</m:t>
+                  </m:r>
+                </m:sub>
+              </m:sSub>
+            </m:num>
+            <m:den>
+              <m:sSup>
+                <m:sSupPr>
+                  <m:ctrlPr>
+                    <w:rPr>
+                      <w:rFonts w:ascii="Cambria Math" w:hAnsi="Cambria Math"/>
+                      <w:i/>
+                      <w:sz w:val="20"/>
+                      <w:szCs w:val="20"/>
+                      <w:highlight w:val="yellow"/>
+                    </w:rPr>
+                  </m:ctrlPr>
+                </m:sSupPr>
+                <m:e>
+                  <m:r>
+                    <w:rPr>
+                      <w:rFonts w:ascii="Cambria Math" w:hAnsi="Cambria Math"/>
+                      <w:sz w:val="20"/>
+                      <w:szCs w:val="20"/>
+                      <w:highlight w:val="yellow"/>
+                    </w:rPr>
+                    <m:t>p</m:t>
+                  </m:r>
+                </m:e>
+                <m:sup>
+                  <m:r>
+                    <w:rPr>
+                      <w:rFonts w:ascii="Cambria Math" w:hAnsi="Cambria Math"/>
+                      <w:sz w:val="20"/>
+                      <w:szCs w:val="20"/>
+                      <w:highlight w:val="yellow"/>
+                    </w:rPr>
+                    <m:t>2</m:t>
+                  </m:r>
+                </m:sup>
+              </m:sSup>
+              <m:r>
+                <w:rPr>
+                  <w:rFonts w:ascii="Cambria Math" w:hAnsi="Cambria Math"/>
+                  <w:sz w:val="20"/>
+                  <w:szCs w:val="20"/>
+                  <w:highlight w:val="yellow"/>
+                </w:rPr>
+                <m:t>+2ζωp+</m:t>
+              </m:r>
+              <m:sSup>
+                <m:sSupPr>
+                  <m:ctrlPr>
+                    <w:rPr>
+                      <w:rFonts w:ascii="Cambria Math" w:hAnsi="Cambria Math"/>
+                      <w:i/>
+                      <w:sz w:val="20"/>
+                      <w:szCs w:val="20"/>
+                      <w:highlight w:val="yellow"/>
+                    </w:rPr>
+                  </m:ctrlPr>
+                </m:sSupPr>
+                <m:e>
+                  <m:r>
+                    <w:rPr>
+                      <w:rFonts w:ascii="Cambria Math" w:hAnsi="Cambria Math"/>
+                      <w:sz w:val="20"/>
+                      <w:szCs w:val="20"/>
+                      <w:highlight w:val="yellow"/>
+                    </w:rPr>
+                    <m:t>ω</m:t>
+                  </m:r>
+                </m:e>
+                <m:sup>
+                  <m:r>
+                    <w:rPr>
+                      <w:rFonts w:ascii="Cambria Math" w:hAnsi="Cambria Math"/>
+                      <w:sz w:val="20"/>
+                      <w:szCs w:val="20"/>
+                      <w:highlight w:val="yellow"/>
+                    </w:rPr>
+                    <m:t>2</m:t>
+                  </m:r>
+                </m:sup>
+              </m:sSup>
+            </m:den>
+          </m:f>
+        </m:oMath>
+      </m:oMathPara>
+    </w:p>
+    <w:p>
+      <w:pPr>
+        <w:rPr>
+          <w:sz w:val="20"/>
+          <w:szCs w:val="20"/>
+        </w:rPr>
+      </w:pPr>
+    </w:p>
+    <w:p>
+      <w:pPr>
+        <w:rPr>
+          <w:color w:val="202124"/>
+          <w:shd w:val="clear" w:color="auto" w:fill="FFFFFF"/>
+        </w:rPr>
+      </w:pPr>
+      <m:oMath>
+        <m:sSub>
+          <m:sSubPr>
+            <m:ctrlPr>
+              <w:rPr>
+                <w:rFonts w:ascii="Cambria Math" w:hAnsi="Cambria Math"/>
+                <w:i/>
+                <w:color w:val="202124"/>
+                <w:shd w:val="clear" w:color="auto" w:fill="FFFFFF"/>
+              </w:rPr>
+            </m:ctrlPr>
+          </m:sSubPr>
+          <m:e>
+            <m:r>
+              <w:rPr>
+                <w:rFonts w:ascii="Cambria Math" w:hAnsi="Cambria Math"/>
+                <w:color w:val="202124"/>
+                <w:shd w:val="clear" w:color="auto" w:fill="FFFFFF"/>
+              </w:rPr>
+              <m:t>ψ</m:t>
+            </m:r>
+          </m:e>
+          <m:sub>
+            <m:r>
+              <w:rPr>
+                <w:rFonts w:ascii="Cambria Math" w:hAnsi="Cambria Math"/>
+                <w:color w:val="202124"/>
+                <w:shd w:val="clear" w:color="auto" w:fill="FFFFFF"/>
+              </w:rPr>
+              <m:t>1</m:t>
+            </m:r>
+          </m:sub>
+        </m:sSub>
+        <m:r>
+          <w:rPr>
+            <w:rFonts w:ascii="Cambria Math" w:hAnsi="Cambria Math"/>
+            <w:color w:val="202124"/>
+            <w:shd w:val="clear" w:color="auto" w:fill="FFFFFF"/>
+          </w:rPr>
+          <m:t>=-</m:t>
+        </m:r>
+        <m:f>
+          <m:fPr>
+            <m:ctrlPr>
+              <w:rPr>
+                <w:rFonts w:ascii="Cambria Math" w:hAnsi="Cambria Math"/>
+                <w:i/>
+                <w:color w:val="202124"/>
+                <w:shd w:val="clear" w:color="auto" w:fill="FFFFFF"/>
+              </w:rPr>
+            </m:ctrlPr>
+          </m:fPr>
+          <m:num>
+            <m:r>
+              <w:rPr>
+                <w:rFonts w:ascii="Cambria Math" w:hAnsi="Cambria Math"/>
+                <w:color w:val="202124"/>
+                <w:shd w:val="clear" w:color="auto" w:fill="FFFFFF"/>
+              </w:rPr>
+              <m:t>∂e</m:t>
+            </m:r>
+          </m:num>
+          <m:den>
+            <m:r>
+              <w:rPr>
+                <w:rFonts w:ascii="Cambria Math" w:hAnsi="Cambria Math"/>
+                <w:color w:val="202124"/>
+                <w:shd w:val="clear" w:color="auto" w:fill="FFFFFF"/>
+              </w:rPr>
+              <m:t>∂</m:t>
+            </m:r>
+            <m:sSub>
+              <m:sSubPr>
+                <m:ctrlPr>
+                  <w:rPr>
+                    <w:rFonts w:ascii="Cambria Math" w:hAnsi="Cambria Math"/>
+                    <w:i/>
+                    <w:color w:val="202124"/>
+                    <w:shd w:val="clear" w:color="auto" w:fill="FFFFFF"/>
+                  </w:rPr>
+                </m:ctrlPr>
+              </m:sSubPr>
+              <m:e>
+                <m:r>
+                  <w:rPr>
+                    <w:rFonts w:ascii="Cambria Math" w:hAnsi="Cambria Math"/>
+                    <w:color w:val="202124"/>
+                    <w:shd w:val="clear" w:color="auto" w:fill="FFFFFF"/>
+                  </w:rPr>
+                  <m:t>θ</m:t>
+                </m:r>
+              </m:e>
+              <m:sub>
+                <m:r>
+                  <w:rPr>
+                    <w:rFonts w:ascii="Cambria Math" w:hAnsi="Cambria Math"/>
+                    <w:color w:val="202124"/>
+                    <w:shd w:val="clear" w:color="auto" w:fill="FFFFFF"/>
+                  </w:rPr>
+                  <m:t>1</m:t>
+                </m:r>
+              </m:sub>
+            </m:sSub>
+          </m:den>
+        </m:f>
+      </m:oMath>
+      <w:r>
+        <w:rPr>
+          <w:color w:val="202124"/>
+          <w:shd w:val="clear" w:color="auto" w:fill="FFFFFF"/>
+        </w:rPr>
+        <w:t>,</w:t>
+      </w:r>
+      <w:r>
+        <w:rPr>
+          <w:color w:val="202124"/>
+          <w:shd w:val="clear" w:color="auto" w:fill="FFFFFF"/>
+        </w:rPr>
+        <w:tab/>
+      </w:r>
+      <m:oMath>
+        <m:sSub>
+          <m:sSubPr>
+            <m:ctrlPr>
+              <w:rPr>
+                <w:rFonts w:ascii="Cambria Math" w:hAnsi="Cambria Math"/>
+                <w:i/>
+                <w:color w:val="202124"/>
+                <w:shd w:val="clear" w:color="auto" w:fill="FFFFFF"/>
+              </w:rPr>
+            </m:ctrlPr>
+          </m:sSubPr>
+          <m:e>
+            <m:r>
+              <w:rPr>
+                <w:rFonts w:ascii="Cambria Math" w:hAnsi="Cambria Math"/>
+                <w:color w:val="202124"/>
+                <w:shd w:val="clear" w:color="auto" w:fill="FFFFFF"/>
+              </w:rPr>
+              <m:t>ψ</m:t>
+            </m:r>
+          </m:e>
+          <m:sub>
+            <m:r>
+              <w:rPr>
+                <w:rFonts w:ascii="Cambria Math" w:hAnsi="Cambria Math"/>
+                <w:color w:val="202124"/>
+                <w:shd w:val="clear" w:color="auto" w:fill="FFFFFF"/>
+              </w:rPr>
+              <m:t>2</m:t>
+            </m:r>
+          </m:sub>
+        </m:sSub>
+        <m:r>
+          <w:rPr>
+            <w:rFonts w:ascii="Cambria Math" w:hAnsi="Cambria Math"/>
+            <w:color w:val="202124"/>
+            <w:shd w:val="clear" w:color="auto" w:fill="FFFFFF"/>
+          </w:rPr>
+          <m:t>=-</m:t>
+        </m:r>
+        <m:f>
+          <m:fPr>
+            <m:ctrlPr>
+              <w:rPr>
+                <w:rFonts w:ascii="Cambria Math" w:hAnsi="Cambria Math"/>
+                <w:i/>
+                <w:color w:val="202124"/>
+                <w:shd w:val="clear" w:color="auto" w:fill="FFFFFF"/>
+              </w:rPr>
+            </m:ctrlPr>
+          </m:fPr>
+          <m:num>
+            <m:r>
+              <w:rPr>
+                <w:rFonts w:ascii="Cambria Math" w:hAnsi="Cambria Math"/>
+                <w:color w:val="202124"/>
+                <w:shd w:val="clear" w:color="auto" w:fill="FFFFFF"/>
+              </w:rPr>
+              <m:t>∂e</m:t>
+            </m:r>
+          </m:num>
+          <m:den>
+            <m:r>
+              <w:rPr>
+                <w:rFonts w:ascii="Cambria Math" w:hAnsi="Cambria Math"/>
+                <w:color w:val="202124"/>
+                <w:shd w:val="clear" w:color="auto" w:fill="FFFFFF"/>
+              </w:rPr>
+              <m:t>∂</m:t>
+            </m:r>
+            <m:sSub>
+              <m:sSubPr>
+                <m:ctrlPr>
+                  <w:rPr>
+                    <w:rFonts w:ascii="Cambria Math" w:hAnsi="Cambria Math"/>
+                    <w:i/>
+                    <w:color w:val="202124"/>
+                    <w:shd w:val="clear" w:color="auto" w:fill="FFFFFF"/>
+                  </w:rPr>
+                </m:ctrlPr>
+              </m:sSubPr>
+              <m:e>
+                <m:r>
+                  <w:rPr>
+                    <w:rFonts w:ascii="Cambria Math" w:hAnsi="Cambria Math"/>
+                    <w:color w:val="202124"/>
+                    <w:shd w:val="clear" w:color="auto" w:fill="FFFFFF"/>
+                  </w:rPr>
+                  <m:t>θ</m:t>
+                </m:r>
+              </m:e>
+              <m:sub>
+                <m:r>
+                  <w:rPr>
+                    <w:rFonts w:ascii="Cambria Math" w:hAnsi="Cambria Math"/>
+                    <w:color w:val="202124"/>
+                    <w:shd w:val="clear" w:color="auto" w:fill="FFFFFF"/>
+                  </w:rPr>
+                  <m:t>2</m:t>
+                </m:r>
+              </m:sub>
+            </m:sSub>
+          </m:den>
+        </m:f>
+      </m:oMath>
+    </w:p>
+    <w:p>
+      <w:pPr>
+        <w:rPr>
+          <w:color w:val="202124"/>
+          <w:shd w:val="clear" w:color="auto" w:fill="FFFFFF"/>
+        </w:rPr>
+      </w:pPr>
+    </w:p>
+    <w:p>
+      <w:pPr>
+        <w:rPr>
+          <w:color w:val="202124"/>
+          <w:shd w:val="clear" w:color="auto" w:fill="FFFFFF"/>
+        </w:rPr>
+      </w:pPr>
+      <m:oMathPara>
+        <m:oMathParaPr>
+          <m:jc m:val="left"/>
+        </m:oMathParaPr>
+        <m:oMath>
+          <m:sSub>
+            <m:sSubPr>
+              <m:ctrlPr>
+                <w:rPr>
+                  <w:rFonts w:ascii="Cambria Math" w:hAnsi="Cambria Math"/>
+                  <w:i/>
+                  <w:color w:val="202124"/>
+                  <w:shd w:val="clear" w:color="auto" w:fill="FFFFFF"/>
+                </w:rPr>
+              </m:ctrlPr>
+            </m:sSubPr>
+            <m:e>
+              <m:acc>
+                <m:accPr>
+                  <m:chr m:val="̇"/>
+                  <m:ctrlPr>
+                    <w:rPr>
+                      <w:rFonts w:ascii="Cambria Math" w:hAnsi="Cambria Math"/>
+                      <w:i/>
+                      <w:color w:val="202124"/>
+                      <w:shd w:val="clear" w:color="auto" w:fill="FFFFFF"/>
+                    </w:rPr>
+                  </m:ctrlPr>
+                </m:accPr>
+                <m:e>
+                  <m:r>
+                    <w:rPr>
+                      <w:rFonts w:ascii="Cambria Math" w:hAnsi="Cambria Math"/>
+                      <w:color w:val="202124"/>
+                      <w:shd w:val="clear" w:color="auto" w:fill="FFFFFF"/>
+                    </w:rPr>
+                    <m:t>θ</m:t>
+                  </m:r>
+                </m:e>
+              </m:acc>
+            </m:e>
+            <m:sub>
+              <m:r>
+                <w:rPr>
+                  <w:rFonts w:ascii="Cambria Math" w:hAnsi="Cambria Math"/>
+                  <w:color w:val="202124"/>
+                  <w:shd w:val="clear" w:color="auto" w:fill="FFFFFF"/>
+                </w:rPr>
+                <m:t>1</m:t>
+              </m:r>
+            </m:sub>
+          </m:sSub>
+          <m:r>
+            <w:rPr>
+              <w:rFonts w:ascii="Cambria Math" w:hAnsi="Cambria Math"/>
+              <w:color w:val="202124"/>
+              <w:shd w:val="clear" w:color="auto" w:fill="FFFFFF"/>
+            </w:rPr>
+            <m:t>=</m:t>
+          </m:r>
+          <m:f>
+            <m:fPr>
+              <m:ctrlPr>
+                <w:rPr>
+                  <w:rFonts w:ascii="Cambria Math" w:hAnsi="Cambria Math"/>
+                  <w:i/>
+                  <w:color w:val="202124"/>
+                  <w:shd w:val="clear" w:color="auto" w:fill="FFFFFF"/>
+                </w:rPr>
+              </m:ctrlPr>
+            </m:fPr>
+            <m:num>
+              <m:r>
+                <w:rPr>
+                  <w:rFonts w:ascii="Cambria Math" w:hAnsi="Cambria Math"/>
+                  <w:color w:val="202124"/>
+                  <w:shd w:val="clear" w:color="auto" w:fill="FFFFFF"/>
+                </w:rPr>
+                <m:t>γ</m:t>
+              </m:r>
+              <m:sSub>
+                <m:sSubPr>
+                  <m:ctrlPr>
+                    <w:rPr>
+                      <w:rFonts w:ascii="Cambria Math" w:hAnsi="Cambria Math"/>
+                      <w:i/>
+                      <w:color w:val="202124"/>
+                      <w:shd w:val="clear" w:color="auto" w:fill="FFFFFF"/>
+                    </w:rPr>
+                  </m:ctrlPr>
+                </m:sSubPr>
+                <m:e>
+                  <m:r>
+                    <w:rPr>
+                      <w:rFonts w:ascii="Cambria Math" w:hAnsi="Cambria Math"/>
+                      <w:color w:val="202124"/>
+                      <w:shd w:val="clear" w:color="auto" w:fill="FFFFFF"/>
+                    </w:rPr>
+                    <m:t>eψ</m:t>
+                  </m:r>
+                </m:e>
+                <m:sub>
+                  <m:r>
+                    <w:rPr>
+                      <w:rFonts w:ascii="Cambria Math" w:hAnsi="Cambria Math"/>
+                      <w:color w:val="202124"/>
+                      <w:shd w:val="clear" w:color="auto" w:fill="FFFFFF"/>
+                    </w:rPr>
+                    <m:t>1</m:t>
+                  </m:r>
+                </m:sub>
+              </m:sSub>
+            </m:num>
+            <m:den>
+              <m:r>
+                <w:rPr>
+                  <w:rFonts w:ascii="Cambria Math" w:hAnsi="Cambria Math"/>
+                  <w:color w:val="202124"/>
+                  <w:shd w:val="clear" w:color="auto" w:fill="FFFFFF"/>
+                </w:rPr>
+                <m:t>α+</m:t>
+              </m:r>
+              <m:sSub>
+                <m:sSubPr>
+                  <m:ctrlPr>
+                    <w:rPr>
+                      <w:rFonts w:ascii="Cambria Math" w:hAnsi="Cambria Math"/>
+                      <w:i/>
+                      <w:color w:val="202124"/>
+                      <w:shd w:val="clear" w:color="auto" w:fill="FFFFFF"/>
+                    </w:rPr>
+                  </m:ctrlPr>
+                </m:sSubPr>
+                <m:e>
+                  <m:r>
+                    <w:rPr>
+                      <w:rFonts w:ascii="Cambria Math" w:hAnsi="Cambria Math"/>
+                      <w:color w:val="202124"/>
+                      <w:shd w:val="clear" w:color="auto" w:fill="FFFFFF"/>
+                    </w:rPr>
+                    <m:t>ψ</m:t>
+                  </m:r>
+                </m:e>
+                <m:sub>
+                  <m:r>
+                    <w:rPr>
+                      <w:rFonts w:ascii="Cambria Math" w:hAnsi="Cambria Math"/>
+                      <w:color w:val="202124"/>
+                      <w:shd w:val="clear" w:color="auto" w:fill="FFFFFF"/>
+                    </w:rPr>
+                    <m:t>1</m:t>
+                  </m:r>
+                </m:sub>
+              </m:sSub>
+              <m:sSub>
+                <m:sSubPr>
+                  <m:ctrlPr>
+                    <w:rPr>
+                      <w:rFonts w:ascii="Cambria Math" w:hAnsi="Cambria Math"/>
+                      <w:i/>
+                      <w:color w:val="202124"/>
+                      <w:shd w:val="clear" w:color="auto" w:fill="FFFFFF"/>
+                    </w:rPr>
+                  </m:ctrlPr>
+                </m:sSubPr>
+                <m:e>
+                  <m:r>
+                    <w:rPr>
+                      <w:rFonts w:ascii="Cambria Math" w:hAnsi="Cambria Math"/>
+                      <w:color w:val="202124"/>
+                      <w:shd w:val="clear" w:color="auto" w:fill="FFFFFF"/>
+                    </w:rPr>
+                    <m:t>ψ</m:t>
+                  </m:r>
+                </m:e>
+                <m:sub>
+                  <m:r>
+                    <w:rPr>
+                      <w:rFonts w:ascii="Cambria Math" w:hAnsi="Cambria Math"/>
+                      <w:color w:val="202124"/>
+                      <w:shd w:val="clear" w:color="auto" w:fill="FFFFFF"/>
+                    </w:rPr>
+                    <m:t>1</m:t>
+                  </m:r>
+                </m:sub>
+              </m:sSub>
+            </m:den>
+          </m:f>
+        </m:oMath>
+      </m:oMathPara>
+    </w:p>
+    <w:p>
+      <w:pPr>
+        <w:rPr>
+          <w:color w:val="202124"/>
+          <w:shd w:val="clear" w:color="auto" w:fill="FFFFFF"/>
+        </w:rPr>
+      </w:pPr>
+    </w:p>
+    <w:p>
+      <w:pPr>
+        <w:rPr>
+          <w:color w:val="202124"/>
+          <w:shd w:val="clear" w:color="auto" w:fill="FFFFFF"/>
+        </w:rPr>
+      </w:pPr>
+    </w:p>
+    <w:p>
+      <w:pPr>
+        <w:rPr>
+          <w:color w:val="202124"/>
+          <w:shd w:val="clear" w:color="auto" w:fill="FFFFFF"/>
+        </w:rPr>
+      </w:pPr>
+      <m:oMathPara>
+        <m:oMathParaPr>
+          <m:jc m:val="left"/>
+        </m:oMathParaPr>
+        <m:oMath>
+          <m:sSub>
+            <m:sSubPr>
+              <m:ctrlPr>
+                <w:rPr>
+                  <w:rFonts w:ascii="Cambria Math" w:hAnsi="Cambria Math"/>
+                  <w:i/>
+                  <w:color w:val="202124"/>
+                  <w:shd w:val="clear" w:color="auto" w:fill="FFFFFF"/>
+                </w:rPr>
+              </m:ctrlPr>
+            </m:sSubPr>
+            <m:e>
+              <m:acc>
+                <m:accPr>
+                  <m:chr m:val="̇"/>
+                  <m:ctrlPr>
+                    <w:rPr>
+                      <w:rFonts w:ascii="Cambria Math" w:hAnsi="Cambria Math"/>
+                      <w:i/>
+                      <w:color w:val="202124"/>
+                      <w:shd w:val="clear" w:color="auto" w:fill="FFFFFF"/>
+                    </w:rPr>
+                  </m:ctrlPr>
+                </m:accPr>
+                <m:e>
+                  <m:r>
+                    <w:rPr>
+                      <w:rFonts w:ascii="Cambria Math" w:hAnsi="Cambria Math"/>
+                      <w:color w:val="202124"/>
+                      <w:shd w:val="clear" w:color="auto" w:fill="FFFFFF"/>
+                    </w:rPr>
+                    <m:t>θ</m:t>
+                  </m:r>
+                </m:e>
+              </m:acc>
+            </m:e>
+            <m:sub>
+              <m:r>
+                <w:rPr>
+                  <w:rFonts w:ascii="Cambria Math" w:hAnsi="Cambria Math"/>
+                  <w:color w:val="202124"/>
+                  <w:shd w:val="clear" w:color="auto" w:fill="FFFFFF"/>
+                </w:rPr>
+                <m:t>2</m:t>
+              </m:r>
+            </m:sub>
+          </m:sSub>
+          <m:r>
+            <w:rPr>
+              <w:rFonts w:ascii="Cambria Math" w:hAnsi="Cambria Math"/>
+              <w:color w:val="202124"/>
+              <w:shd w:val="clear" w:color="auto" w:fill="FFFFFF"/>
+            </w:rPr>
+            <m:t>=</m:t>
+          </m:r>
+          <m:f>
+            <m:fPr>
+              <m:ctrlPr>
+                <w:rPr>
+                  <w:rFonts w:ascii="Cambria Math" w:hAnsi="Cambria Math"/>
+                  <w:i/>
+                  <w:color w:val="202124"/>
+                  <w:shd w:val="clear" w:color="auto" w:fill="FFFFFF"/>
+                </w:rPr>
+              </m:ctrlPr>
+            </m:fPr>
+            <m:num>
+              <m:r>
+                <w:rPr>
+                  <w:rFonts w:ascii="Cambria Math" w:hAnsi="Cambria Math"/>
+                  <w:color w:val="202124"/>
+                  <w:shd w:val="clear" w:color="auto" w:fill="FFFFFF"/>
+                </w:rPr>
+                <m:t>γ</m:t>
+              </m:r>
+              <m:sSub>
+                <m:sSubPr>
+                  <m:ctrlPr>
+                    <w:rPr>
+                      <w:rFonts w:ascii="Cambria Math" w:hAnsi="Cambria Math"/>
+                      <w:i/>
+                      <w:color w:val="202124"/>
+                      <w:shd w:val="clear" w:color="auto" w:fill="FFFFFF"/>
+                    </w:rPr>
+                  </m:ctrlPr>
+                </m:sSubPr>
+                <m:e>
+                  <m:r>
+                    <w:rPr>
+                      <w:rFonts w:ascii="Cambria Math" w:hAnsi="Cambria Math"/>
+                      <w:color w:val="202124"/>
+                      <w:shd w:val="clear" w:color="auto" w:fill="FFFFFF"/>
+                    </w:rPr>
+                    <m:t>eψ</m:t>
+                  </m:r>
+                </m:e>
+                <m:sub>
+                  <m:r>
+                    <w:rPr>
+                      <w:rFonts w:ascii="Cambria Math" w:hAnsi="Cambria Math"/>
+                      <w:color w:val="202124"/>
+                      <w:shd w:val="clear" w:color="auto" w:fill="FFFFFF"/>
+                    </w:rPr>
+                    <m:t>2</m:t>
+                  </m:r>
+                </m:sub>
+              </m:sSub>
+            </m:num>
+            <m:den>
+              <m:r>
+                <w:rPr>
+                  <w:rFonts w:ascii="Cambria Math" w:hAnsi="Cambria Math"/>
+                  <w:color w:val="202124"/>
+                  <w:shd w:val="clear" w:color="auto" w:fill="FFFFFF"/>
+                </w:rPr>
+                <m:t>α+</m:t>
+              </m:r>
+              <m:sSub>
+                <m:sSubPr>
+                  <m:ctrlPr>
+                    <w:rPr>
+                      <w:rFonts w:ascii="Cambria Math" w:hAnsi="Cambria Math"/>
+                      <w:i/>
+                      <w:color w:val="202124"/>
+                      <w:shd w:val="clear" w:color="auto" w:fill="FFFFFF"/>
+                    </w:rPr>
+                  </m:ctrlPr>
+                </m:sSubPr>
+                <m:e>
+                  <m:r>
+                    <w:rPr>
+                      <w:rFonts w:ascii="Cambria Math" w:hAnsi="Cambria Math"/>
+                      <w:color w:val="202124"/>
+                      <w:shd w:val="clear" w:color="auto" w:fill="FFFFFF"/>
+                    </w:rPr>
+                    <m:t>ψ</m:t>
+                  </m:r>
+                </m:e>
+                <m:sub>
+                  <m:r>
+                    <w:rPr>
+                      <w:rFonts w:ascii="Cambria Math" w:hAnsi="Cambria Math"/>
+                      <w:color w:val="202124"/>
+                      <w:shd w:val="clear" w:color="auto" w:fill="FFFFFF"/>
+                    </w:rPr>
+                    <m:t>2</m:t>
+                  </m:r>
+                </m:sub>
+              </m:sSub>
+              <m:sSub>
+                <m:sSubPr>
+                  <m:ctrlPr>
+                    <w:rPr>
+                      <w:rFonts w:ascii="Cambria Math" w:hAnsi="Cambria Math"/>
+                      <w:i/>
+                      <w:color w:val="202124"/>
+                      <w:shd w:val="clear" w:color="auto" w:fill="FFFFFF"/>
+                    </w:rPr>
+                  </m:ctrlPr>
+                </m:sSubPr>
+                <m:e>
+                  <m:r>
+                    <w:rPr>
+                      <w:rFonts w:ascii="Cambria Math" w:hAnsi="Cambria Math"/>
+                      <w:color w:val="202124"/>
+                      <w:shd w:val="clear" w:color="auto" w:fill="FFFFFF"/>
+                    </w:rPr>
+                    <m:t>ψ</m:t>
+                  </m:r>
+                </m:e>
+                <m:sub>
+                  <m:r>
+                    <w:rPr>
+                      <w:rFonts w:ascii="Cambria Math" w:hAnsi="Cambria Math"/>
+                      <w:color w:val="202124"/>
+                      <w:shd w:val="clear" w:color="auto" w:fill="FFFFFF"/>
+                    </w:rPr>
+                    <m:t>2</m:t>
+                  </m:r>
+                </m:sub>
+              </m:sSub>
+            </m:den>
+          </m:f>
+        </m:oMath>
+      </m:oMathPara>
+    </w:p>
+    <w:p>
+      <w:pPr>
+        <w:rPr>
+          <w:sz w:val="20"/>
+          <w:szCs w:val="20"/>
+        </w:rPr>
+      </w:pPr>
+    </w:p>
     <w:sectPr>
       <w:pgSz w:w="12240" w:h="15840"/>
       <w:pgMar w:top="1440" w:right="1440" w:bottom="1440" w:left="1440" w:header="708" w:footer="708" w:gutter="0"/>
@@ -27707,7 +30791,78 @@
 
 <file path=word/comments.xml><?xml version="1.0" encoding="utf-8"?>
 <w:comments xmlns:wpc="http://schemas.microsoft.com/office/word/2010/wordprocessingCanvas" xmlns:cx="http://schemas.microsoft.com/office/drawing/2014/chartex" xmlns:cx1="http://schemas.microsoft.com/office/drawing/2015/9/8/chartex" xmlns:cx2="http://schemas.microsoft.com/office/drawing/2015/10/21/chartex" xmlns:cx3="http://schemas.microsoft.com/office/drawing/2016/5/9/chartex" xmlns:cx4="http://schemas.microsoft.com/office/drawing/2016/5/10/chartex" xmlns:cx5="http://schemas.microsoft.com/office/drawing/2016/5/11/chartex" xmlns:cx6="http://schemas.microsoft.com/office/drawing/2016/5/12/chartex" xmlns:cx7="http://schemas.microsoft.com/office/drawing/2016/5/13/chartex" xmlns:cx8="http://schemas.microsoft.com/office/drawing/2016/5/14/chartex" xmlns:mc="http://schemas.openxmlformats.org/markup-compatibility/2006" xmlns:aink="http://schemas.microsoft.com/office/drawing/2016/ink" xmlns:am3d="http://schemas.microsoft.com/office/drawing/2017/model3d" xmlns:o="urn:schemas-microsoft-com:office:office" xmlns:r="http://schemas.openxmlformats.org/officeDocument/2006/relationships" xmlns:m="http://schemas.openxmlformats.org/officeDocument/2006/math" xmlns:v="urn:schemas-microsoft-com:vml" xmlns:wp14="http://schemas.microsoft.com/office/word/2010/wordprocessingDrawing" xmlns:wp="http://schemas.openxmlformats.org/drawingml/2006/wordprocessingDrawing" xmlns:w10="urn:schemas-microsoft-com:office:word" xmlns:w="http://schemas.openxmlformats.org/wordprocessingml/2006/main" xmlns:w14="http://schemas.microsoft.com/office/word/2010/wordml" xmlns:w15="http://schemas.microsoft.com/office/word/2012/wordml" xmlns:w16cex="http://schemas.microsoft.com/office/word/2018/wordml/cex" xmlns:w16cid="http://schemas.microsoft.com/office/word/2016/wordml/cid" xmlns:w16="http://schemas.microsoft.com/office/word/2018/wordml" xmlns:w16sdtdh="http://schemas.microsoft.com/office/word/2020/wordml/sdtdatahash" xmlns:w16se="http://schemas.microsoft.com/office/word/2015/wordml/symex" xmlns:wpg="http://schemas.microsoft.com/office/word/2010/wordprocessingGroup" xmlns:wpi="http://schemas.microsoft.com/office/word/2010/wordprocessingInk" xmlns:wne="http://schemas.microsoft.com/office/word/2006/wordml" xmlns:wps="http://schemas.microsoft.com/office/word/2010/wordprocessingShape" mc:Ignorable="w14 w15 w16se w16cid w16 w16cex w16sdtdh wp14">
-  <w:comment w:id="0" w:author="Alfa Budiman" w:date="2022-04-14T09:47:00Z" w:initials="AB">
+  <w:comment w:id="0" w:author="Alfa Budiman" w:date="2022-04-14T10:27:00Z" w:initials="AB">
+    <w:p>
+      <w:pPr>
+        <w:pStyle w:val="CommentText"/>
+      </w:pPr>
+      <w:r>
+        <w:rPr>
+          <w:rStyle w:val="CommentReference"/>
+        </w:rPr>
+        <w:annotationRef/>
+      </w:r>
+      <w:r>
+        <w:t>With higher vaues of B, I need muc much lower values of gamma, why is that?</w:t>
+      </w:r>
+    </w:p>
+  </w:comment>
+  <w:comment w:id="1" w:author="Alfa Budiman" w:date="2022-04-14T11:23:00Z" w:initials="AB">
+    <w:p>
+      <w:pPr>
+        <w:pStyle w:val="CommentText"/>
+      </w:pPr>
+      <w:r>
+        <w:rPr>
+          <w:rStyle w:val="CommentReference"/>
+        </w:rPr>
+        <w:annotationRef/>
+      </w:r>
+      <w:r>
+        <w:t>u = vf - v_eq</w:t>
+      </w:r>
+    </w:p>
+    <w:p>
+      <w:pPr>
+        <w:pStyle w:val="CommentText"/>
+      </w:pPr>
+    </w:p>
+    <w:p>
+      <w:pPr>
+        <w:pStyle w:val="CommentText"/>
+      </w:pPr>
+      <w:r>
+        <w:t>vf = u + v_eq</w:t>
+      </w:r>
+    </w:p>
+    <w:p>
+      <w:pPr>
+        <w:pStyle w:val="CommentText"/>
+      </w:pPr>
+    </w:p>
+    <w:p>
+      <w:pPr>
+        <w:pStyle w:val="CommentText"/>
+      </w:pPr>
+      <w:r>
+        <w:t>vf = F(duty_cycle)</w:t>
+      </w:r>
+    </w:p>
+    <w:p>
+      <w:pPr>
+        <w:pStyle w:val="CommentText"/>
+      </w:pPr>
+    </w:p>
+    <w:p>
+      <w:pPr>
+        <w:pStyle w:val="CommentText"/>
+      </w:pPr>
+      <w:r>
+        <w:t>duty cycle = (F^-1)(vf)</w:t>
+      </w:r>
+    </w:p>
+  </w:comment>
+  <w:comment w:id="2" w:author="Alfa Budiman" w:date="2022-04-14T09:47:00Z" w:initials="AB">
     <w:p>
       <w:pPr>
         <w:pStyle w:val="CommentText"/>
@@ -27723,7 +30878,7 @@
       </w:r>
     </w:p>
   </w:comment>
-  <w:comment w:id="1" w:author="Alfa Budiman" w:date="2022-04-14T09:47:00Z" w:initials="AB">
+  <w:comment w:id="3" w:author="Alfa Budiman" w:date="2022-04-14T10:34:00Z" w:initials="AB">
     <w:p>
       <w:pPr>
         <w:pStyle w:val="CommentText"/>
@@ -27735,7 +30890,63 @@
         <w:annotationRef/>
       </w:r>
       <w:r>
+        <w:t>Omega = settling time</w:t>
+      </w:r>
+    </w:p>
+    <w:p>
+      <w:pPr>
+        <w:pStyle w:val="CommentText"/>
+      </w:pPr>
+      <w:r>
+        <w:t>Zeta = overshoot</w:t>
+      </w:r>
+    </w:p>
+  </w:comment>
+  <w:comment w:id="4" w:author="Alfa Budiman" w:date="2022-04-14T09:47:00Z" w:initials="AB">
+    <w:p>
+      <w:pPr>
+        <w:pStyle w:val="CommentText"/>
+      </w:pPr>
+      <w:r>
+        <w:rPr>
+          <w:rStyle w:val="CommentReference"/>
+        </w:rPr>
+        <w:annotationRef/>
+      </w:r>
+      <w:r>
         <w:t>How do I pick the nature of the controller?</w:t>
+      </w:r>
+    </w:p>
+  </w:comment>
+  <w:comment w:id="5" w:author="Alfa Budiman" w:date="2022-04-14T10:38:00Z" w:initials="AB">
+    <w:p>
+      <w:pPr>
+        <w:pStyle w:val="CommentText"/>
+      </w:pPr>
+      <w:r>
+        <w:rPr>
+          <w:rStyle w:val="CommentReference"/>
+        </w:rPr>
+        <w:annotationRef/>
+      </w:r>
+      <w:r>
+        <w:t>Feedback linearization / feedforward?</w:t>
+      </w:r>
+    </w:p>
+  </w:comment>
+  <w:comment w:id="6" w:author="Alfa Budiman" w:date="2022-04-14T10:27:00Z" w:initials="AB">
+    <w:p>
+      <w:pPr>
+        <w:pStyle w:val="CommentText"/>
+      </w:pPr>
+      <w:r>
+        <w:rPr>
+          <w:rStyle w:val="CommentReference"/>
+        </w:rPr>
+        <w:annotationRef/>
+      </w:r>
+      <w:r>
+        <w:t>Init using model following condition?</w:t>
       </w:r>
     </w:p>
   </w:comment>
@@ -27744,22 +30955,37 @@
 
 <file path=word/commentsExtended.xml><?xml version="1.0" encoding="utf-8"?>
 <w15:commentsEx xmlns:wpc="http://schemas.microsoft.com/office/word/2010/wordprocessingCanvas" xmlns:cx="http://schemas.microsoft.com/office/drawing/2014/chartex" xmlns:cx1="http://schemas.microsoft.com/office/drawing/2015/9/8/chartex" xmlns:cx2="http://schemas.microsoft.com/office/drawing/2015/10/21/chartex" xmlns:cx3="http://schemas.microsoft.com/office/drawing/2016/5/9/chartex" xmlns:cx4="http://schemas.microsoft.com/office/drawing/2016/5/10/chartex" xmlns:cx5="http://schemas.microsoft.com/office/drawing/2016/5/11/chartex" xmlns:cx6="http://schemas.microsoft.com/office/drawing/2016/5/12/chartex" xmlns:cx7="http://schemas.microsoft.com/office/drawing/2016/5/13/chartex" xmlns:cx8="http://schemas.microsoft.com/office/drawing/2016/5/14/chartex" xmlns:mc="http://schemas.openxmlformats.org/markup-compatibility/2006" xmlns:aink="http://schemas.microsoft.com/office/drawing/2016/ink" xmlns:am3d="http://schemas.microsoft.com/office/drawing/2017/model3d" xmlns:o="urn:schemas-microsoft-com:office:office" xmlns:r="http://schemas.openxmlformats.org/officeDocument/2006/relationships" xmlns:m="http://schemas.openxmlformats.org/officeDocument/2006/math" xmlns:v="urn:schemas-microsoft-com:vml" xmlns:wp14="http://schemas.microsoft.com/office/word/2010/wordprocessingDrawing" xmlns:wp="http://schemas.openxmlformats.org/drawingml/2006/wordprocessingDrawing" xmlns:w10="urn:schemas-microsoft-com:office:word" xmlns:w="http://schemas.openxmlformats.org/wordprocessingml/2006/main" xmlns:w14="http://schemas.microsoft.com/office/word/2010/wordml" xmlns:w15="http://schemas.microsoft.com/office/word/2012/wordml" xmlns:w16cex="http://schemas.microsoft.com/office/word/2018/wordml/cex" xmlns:w16cid="http://schemas.microsoft.com/office/word/2016/wordml/cid" xmlns:w16="http://schemas.microsoft.com/office/word/2018/wordml" xmlns:w16sdtdh="http://schemas.microsoft.com/office/word/2020/wordml/sdtdatahash" xmlns:w16se="http://schemas.microsoft.com/office/word/2015/wordml/symex" xmlns:wpg="http://schemas.microsoft.com/office/word/2010/wordprocessingGroup" xmlns:wpi="http://schemas.microsoft.com/office/word/2010/wordprocessingInk" xmlns:wne="http://schemas.microsoft.com/office/word/2006/wordml" xmlns:wps="http://schemas.microsoft.com/office/word/2010/wordprocessingShape" mc:Ignorable="w14 w15 w16se w16cid w16 w16cex w16sdtdh wp14">
+  <w15:commentEx w15:paraId="43CDB824" w15:done="0"/>
+  <w15:commentEx w15:paraId="05337379" w15:done="0"/>
   <w15:commentEx w15:paraId="4EB6FDB9" w15:done="0"/>
+  <w15:commentEx w15:paraId="4045EC30" w15:paraIdParent="4EB6FDB9" w15:done="0"/>
   <w15:commentEx w15:paraId="22573D49" w15:done="0"/>
+  <w15:commentEx w15:paraId="43FE662C" w15:paraIdParent="22573D49" w15:done="0"/>
+  <w15:commentEx w15:paraId="2906E2AE" w15:done="0"/>
 </w15:commentsEx>
 </file>
 
 <file path=word/commentsExtensible.xml><?xml version="1.0" encoding="utf-8"?>
 <w16cex:commentsExtensible xmlns:wpc="http://schemas.microsoft.com/office/word/2010/wordprocessingCanvas" xmlns:cx="http://schemas.microsoft.com/office/drawing/2014/chartex" xmlns:cx1="http://schemas.microsoft.com/office/drawing/2015/9/8/chartex" xmlns:cx2="http://schemas.microsoft.com/office/drawing/2015/10/21/chartex" xmlns:cx3="http://schemas.microsoft.com/office/drawing/2016/5/9/chartex" xmlns:cx4="http://schemas.microsoft.com/office/drawing/2016/5/10/chartex" xmlns:cx5="http://schemas.microsoft.com/office/drawing/2016/5/11/chartex" xmlns:cx6="http://schemas.microsoft.com/office/drawing/2016/5/12/chartex" xmlns:cx7="http://schemas.microsoft.com/office/drawing/2016/5/13/chartex" xmlns:cx8="http://schemas.microsoft.com/office/drawing/2016/5/14/chartex" xmlns:mc="http://schemas.openxmlformats.org/markup-compatibility/2006" xmlns:aink="http://schemas.microsoft.com/office/drawing/2016/ink" xmlns:am3d="http://schemas.microsoft.com/office/drawing/2017/model3d" xmlns:o="urn:schemas-microsoft-com:office:office" xmlns:r="http://schemas.openxmlformats.org/officeDocument/2006/relationships" xmlns:m="http://schemas.openxmlformats.org/officeDocument/2006/math" xmlns:v="urn:schemas-microsoft-com:vml" xmlns:wp14="http://schemas.microsoft.com/office/word/2010/wordprocessingDrawing" xmlns:wp="http://schemas.openxmlformats.org/drawingml/2006/wordprocessingDrawing" xmlns:w10="urn:schemas-microsoft-com:office:word" xmlns:w="http://schemas.openxmlformats.org/wordprocessingml/2006/main" xmlns:w14="http://schemas.microsoft.com/office/word/2010/wordml" xmlns:w15="http://schemas.microsoft.com/office/word/2012/wordml" xmlns:w16cex="http://schemas.microsoft.com/office/word/2018/wordml/cex" xmlns:w16cid="http://schemas.microsoft.com/office/word/2016/wordml/cid" xmlns:w16="http://schemas.microsoft.com/office/word/2018/wordml" xmlns:w16sdtdh="http://schemas.microsoft.com/office/word/2020/wordml/sdtdatahash" xmlns:w16se="http://schemas.microsoft.com/office/word/2015/wordml/symex" xmlns:wpg="http://schemas.microsoft.com/office/word/2010/wordprocessingGroup" xmlns:wpi="http://schemas.microsoft.com/office/word/2010/wordprocessingInk" xmlns:wne="http://schemas.microsoft.com/office/word/2006/wordml" xmlns:wps="http://schemas.microsoft.com/office/word/2010/wordprocessingShape" mc:Ignorable="w14 w15 w16se w16cid w16 w16cex w16sdtdh wp14">
+  <w16cex:commentExtensible w16cex:durableId="26027588" w16cex:dateUtc="2022-04-14T14:27:00Z"/>
+  <w16cex:commentExtensible w16cex:durableId="2602829E" w16cex:dateUtc="2022-04-14T15:23:00Z"/>
   <w16cex:commentExtensible w16cex:durableId="26026C37" w16cex:dateUtc="2022-04-14T13:47:00Z"/>
+  <w16cex:commentExtensible w16cex:durableId="26027741" w16cex:dateUtc="2022-04-14T14:34:00Z"/>
   <w16cex:commentExtensible w16cex:durableId="26026C46" w16cex:dateUtc="2022-04-14T13:47:00Z"/>
+  <w16cex:commentExtensible w16cex:durableId="2602783D" w16cex:dateUtc="2022-04-14T14:38:00Z"/>
+  <w16cex:commentExtensible w16cex:durableId="2602759D" w16cex:dateUtc="2022-04-14T14:27:00Z"/>
 </w16cex:commentsExtensible>
 </file>
 
 <file path=word/commentsIds.xml><?xml version="1.0" encoding="utf-8"?>
 <w16cid:commentsIds xmlns:wpc="http://schemas.microsoft.com/office/word/2010/wordprocessingCanvas" xmlns:cx="http://schemas.microsoft.com/office/drawing/2014/chartex" xmlns:cx1="http://schemas.microsoft.com/office/drawing/2015/9/8/chartex" xmlns:cx2="http://schemas.microsoft.com/office/drawing/2015/10/21/chartex" xmlns:cx3="http://schemas.microsoft.com/office/drawing/2016/5/9/chartex" xmlns:cx4="http://schemas.microsoft.com/office/drawing/2016/5/10/chartex" xmlns:cx5="http://schemas.microsoft.com/office/drawing/2016/5/11/chartex" xmlns:cx6="http://schemas.microsoft.com/office/drawing/2016/5/12/chartex" xmlns:cx7="http://schemas.microsoft.com/office/drawing/2016/5/13/chartex" xmlns:cx8="http://schemas.microsoft.com/office/drawing/2016/5/14/chartex" xmlns:mc="http://schemas.openxmlformats.org/markup-compatibility/2006" xmlns:aink="http://schemas.microsoft.com/office/drawing/2016/ink" xmlns:am3d="http://schemas.microsoft.com/office/drawing/2017/model3d" xmlns:o="urn:schemas-microsoft-com:office:office" xmlns:r="http://schemas.openxmlformats.org/officeDocument/2006/relationships" xmlns:m="http://schemas.openxmlformats.org/officeDocument/2006/math" xmlns:v="urn:schemas-microsoft-com:vml" xmlns:wp14="http://schemas.microsoft.com/office/word/2010/wordprocessingDrawing" xmlns:wp="http://schemas.openxmlformats.org/drawingml/2006/wordprocessingDrawing" xmlns:w10="urn:schemas-microsoft-com:office:word" xmlns:w="http://schemas.openxmlformats.org/wordprocessingml/2006/main" xmlns:w14="http://schemas.microsoft.com/office/word/2010/wordml" xmlns:w15="http://schemas.microsoft.com/office/word/2012/wordml" xmlns:w16cex="http://schemas.microsoft.com/office/word/2018/wordml/cex" xmlns:w16cid="http://schemas.microsoft.com/office/word/2016/wordml/cid" xmlns:w16="http://schemas.microsoft.com/office/word/2018/wordml" xmlns:w16sdtdh="http://schemas.microsoft.com/office/word/2020/wordml/sdtdatahash" xmlns:w16se="http://schemas.microsoft.com/office/word/2015/wordml/symex" xmlns:wpg="http://schemas.microsoft.com/office/word/2010/wordprocessingGroup" xmlns:wpi="http://schemas.microsoft.com/office/word/2010/wordprocessingInk" xmlns:wne="http://schemas.microsoft.com/office/word/2006/wordml" xmlns:wps="http://schemas.microsoft.com/office/word/2010/wordprocessingShape" mc:Ignorable="w14 w15 w16se w16cid w16 w16cex w16sdtdh wp14">
+  <w16cid:commentId w16cid:paraId="43CDB824" w16cid:durableId="26027588"/>
+  <w16cid:commentId w16cid:paraId="05337379" w16cid:durableId="2602829E"/>
   <w16cid:commentId w16cid:paraId="4EB6FDB9" w16cid:durableId="26026C37"/>
+  <w16cid:commentId w16cid:paraId="4045EC30" w16cid:durableId="26027741"/>
   <w16cid:commentId w16cid:paraId="22573D49" w16cid:durableId="26026C46"/>
+  <w16cid:commentId w16cid:paraId="43FE662C" w16cid:durableId="2602783D"/>
+  <w16cid:commentId w16cid:paraId="2906E2AE" w16cid:durableId="2602759D"/>
 </w16cid:commentsIds>
 </file>
 

</xml_diff>